<commit_message>
game design document - the start
</commit_message>
<xml_diff>
--- a/GAMEDEV - BrickBreaker Game Design Document - Lopez.docx
+++ b/GAMEDEV - BrickBreaker Game Design Document - Lopez.docx
@@ -709,13 +709,63 @@
     <w:p>
       <w:pPr>
         <w:pStyle w:val="NoSpacing"/>
-        <w:spacing w:line="360" w:lineRule="auto"/>
-        <w:jc w:val="center"/>
-        <w:rPr>
-          <w:rFonts w:asciiTheme="majorHAnsi" w:hAnsiTheme="majorHAnsi"/>
-          <w:b/>
-        </w:rPr>
-      </w:pPr>
+        <w:numPr>
+          <w:ilvl w:val="0"/>
+          <w:numId w:val="16"/>
+        </w:numPr>
+        <w:spacing w:line="360" w:lineRule="auto"/>
+        <w:rPr>
+          <w:rFonts w:asciiTheme="majorHAnsi" w:hAnsiTheme="majorHAnsi"/>
+          <w:b/>
+        </w:rPr>
+      </w:pPr>
+      <w:r>
+        <w:rPr>
+          <w:rFonts w:asciiTheme="majorHAnsi" w:hAnsiTheme="majorHAnsi"/>
+          <w:b/>
+        </w:rPr>
+        <w:t xml:space="preserve">Setting: </w:t>
+      </w:r>
+      <w:r>
+        <w:rPr>
+          <w:rFonts w:asciiTheme="majorHAnsi" w:hAnsiTheme="majorHAnsi"/>
+        </w:rPr>
+        <w:t>Adrien Agreste’s dream/ nightmare.</w:t>
+      </w:r>
+    </w:p>
+    <w:p>
+      <w:pPr>
+        <w:pStyle w:val="NoSpacing"/>
+        <w:numPr>
+          <w:ilvl w:val="0"/>
+          <w:numId w:val="16"/>
+        </w:numPr>
+        <w:spacing w:line="360" w:lineRule="auto"/>
+        <w:rPr>
+          <w:rFonts w:asciiTheme="majorHAnsi" w:hAnsiTheme="majorHAnsi"/>
+          <w:b/>
+        </w:rPr>
+      </w:pPr>
+      <w:r>
+        <w:rPr>
+          <w:rFonts w:asciiTheme="majorHAnsi" w:hAnsiTheme="majorHAnsi"/>
+          <w:b/>
+        </w:rPr>
+        <w:t xml:space="preserve">Main playable character: </w:t>
+      </w:r>
+      <w:r>
+        <w:rPr>
+          <w:rFonts w:asciiTheme="majorHAnsi" w:hAnsiTheme="majorHAnsi"/>
+        </w:rPr>
+        <w:t>Adrien Agreste</w:t>
+      </w:r>
+      <w:r>
+        <w:rPr>
+          <w:rFonts w:asciiTheme="majorHAnsi" w:hAnsiTheme="majorHAnsi"/>
+        </w:rPr>
+        <w:br/>
+        <w:t xml:space="preserve">Adrien Agreste is a French high school boy. He’s known </w:t>
+      </w:r>
     </w:p>
     <w:p>
       <w:pPr>
@@ -726,36 +776,6 @@
           <w:rFonts w:asciiTheme="majorHAnsi" w:hAnsiTheme="majorHAnsi"/>
         </w:rPr>
       </w:pPr>
-      <w:r>
-        <w:rPr>
-          <w:rFonts w:asciiTheme="majorHAnsi" w:hAnsiTheme="majorHAnsi"/>
-        </w:rPr>
-        <w:t xml:space="preserve">In this game, the player will explore various levels which will challenge the player’s ability to maneuver throughout all the levels. If the </w:t>
-      </w:r>
-      <w:r>
-        <w:rPr>
-          <w:rFonts w:asciiTheme="majorHAnsi" w:hAnsiTheme="majorHAnsi"/>
-        </w:rPr>
-        <w:t>character</w:t>
-      </w:r>
-      <w:r>
-        <w:rPr>
-          <w:rFonts w:asciiTheme="majorHAnsi" w:hAnsiTheme="majorHAnsi"/>
-        </w:rPr>
-        <w:t xml:space="preserve"> stumbles upon an obstacle or has eaten a part of his/her character’s body, the current game will end. The levels will </w:t>
-      </w:r>
-      <w:r>
-        <w:rPr>
-          <w:rFonts w:asciiTheme="majorHAnsi" w:hAnsiTheme="majorHAnsi"/>
-        </w:rPr>
-        <w:t xml:space="preserve">be explored through the character consuming a special type of food, which also randomizes the character’s speed depending on the player’s score. </w:t>
-      </w:r>
-      <w:r>
-        <w:rPr>
-          <w:rFonts w:asciiTheme="majorHAnsi" w:hAnsiTheme="majorHAnsi"/>
-        </w:rPr>
-        <w:t>The higher the score, the higher the chance the character may have a faster speed in order.</w:t>
-      </w:r>
     </w:p>
     <w:p>
       <w:pPr>
@@ -2498,7 +2518,7 @@
             <w:rPr>
               <w:noProof/>
             </w:rPr>
-            <w:t>3</w:t>
+            <w:t>4</w:t>
           </w:r>
         </w:fldSimple>
       </w:p>
@@ -2560,28 +2580,28 @@
         <v:path o:extrusionok="f" gradientshapeok="t" o:connecttype="rect"/>
         <o:lock v:ext="edit" aspectratio="t"/>
       </v:shapetype>
-      <v:shape id="_x0000_i1059" type="#_x0000_t75" alt="snake_head_eat.png" style="width:15pt;height:15pt;visibility:visible;mso-wrap-style:square" o:bullet="t">
+      <v:shape id="_x0000_i1071" type="#_x0000_t75" alt="snake_head_eat.png" style="width:15pt;height:15pt;visibility:visible;mso-wrap-style:square" o:bullet="t">
         <v:imagedata r:id="rId1" o:title="snake_head_eat"/>
       </v:shape>
     </w:pict>
   </w:numPicBullet>
   <w:numPicBullet w:numPicBulletId="1">
     <w:pict>
-      <v:shape id="_x0000_i1060" type="#_x0000_t75" alt="snake.png" style="width:15pt;height:15pt;visibility:visible;mso-wrap-style:square" o:bullet="t">
+      <v:shape id="_x0000_i1072" type="#_x0000_t75" alt="snake.png" style="width:15pt;height:15pt;visibility:visible;mso-wrap-style:square" o:bullet="t">
         <v:imagedata r:id="rId2" o:title="snake"/>
       </v:shape>
     </w:pict>
   </w:numPicBullet>
   <w:numPicBullet w:numPicBulletId="2">
     <w:pict>
-      <v:shape id="_x0000_i1061" type="#_x0000_t75" alt="bonus.png" style="width:15pt;height:15pt;visibility:visible;mso-wrap-style:square" o:bullet="t">
+      <v:shape id="_x0000_i1073" type="#_x0000_t75" alt="bonus.png" style="width:15pt;height:15pt;visibility:visible;mso-wrap-style:square" o:bullet="t">
         <v:imagedata r:id="rId3" o:title="bonus"/>
       </v:shape>
     </w:pict>
   </w:numPicBullet>
   <w:numPicBullet w:numPicBulletId="3">
     <w:pict>
-      <v:shape id="_x0000_i1062" type="#_x0000_t75" alt="wall.png" style="width:15pt;height:15pt;visibility:visible;mso-wrap-style:square" o:bullet="t">
+      <v:shape id="_x0000_i1074" type="#_x0000_t75" alt="wall.png" style="width:15pt;height:15pt;visibility:visible;mso-wrap-style:square" o:bullet="t">
         <v:imagedata r:id="rId4" o:title="wall"/>
       </v:shape>
     </w:pict>
@@ -3534,6 +3554,92 @@
           <w:tab w:val="num" w:pos="6480"/>
         </w:tabs>
         <w:ind w:left="6480" w:hanging="360"/>
+      </w:pPr>
+    </w:lvl>
+  </w:abstractNum>
+  <w:abstractNum w:abstractNumId="9">
+    <w:nsid w:val="7FB63870"/>
+    <w:multiLevelType w:val="multilevel"/>
+    <w:tmpl w:val="3409001F"/>
+    <w:lvl w:ilvl="0">
+      <w:start w:val="1"/>
+      <w:numFmt w:val="decimal"/>
+      <w:lvlText w:val="%1."/>
+      <w:lvlJc w:val="left"/>
+      <w:pPr>
+        <w:ind w:left="360" w:hanging="360"/>
+      </w:pPr>
+    </w:lvl>
+    <w:lvl w:ilvl="1">
+      <w:start w:val="1"/>
+      <w:numFmt w:val="decimal"/>
+      <w:lvlText w:val="%1.%2."/>
+      <w:lvlJc w:val="left"/>
+      <w:pPr>
+        <w:ind w:left="792" w:hanging="432"/>
+      </w:pPr>
+    </w:lvl>
+    <w:lvl w:ilvl="2">
+      <w:start w:val="1"/>
+      <w:numFmt w:val="decimal"/>
+      <w:lvlText w:val="%1.%2.%3."/>
+      <w:lvlJc w:val="left"/>
+      <w:pPr>
+        <w:ind w:left="1224" w:hanging="504"/>
+      </w:pPr>
+    </w:lvl>
+    <w:lvl w:ilvl="3">
+      <w:start w:val="1"/>
+      <w:numFmt w:val="decimal"/>
+      <w:lvlText w:val="%1.%2.%3.%4."/>
+      <w:lvlJc w:val="left"/>
+      <w:pPr>
+        <w:ind w:left="1728" w:hanging="648"/>
+      </w:pPr>
+    </w:lvl>
+    <w:lvl w:ilvl="4">
+      <w:start w:val="1"/>
+      <w:numFmt w:val="decimal"/>
+      <w:lvlText w:val="%1.%2.%3.%4.%5."/>
+      <w:lvlJc w:val="left"/>
+      <w:pPr>
+        <w:ind w:left="2232" w:hanging="792"/>
+      </w:pPr>
+    </w:lvl>
+    <w:lvl w:ilvl="5">
+      <w:start w:val="1"/>
+      <w:numFmt w:val="decimal"/>
+      <w:lvlText w:val="%1.%2.%3.%4.%5.%6."/>
+      <w:lvlJc w:val="left"/>
+      <w:pPr>
+        <w:ind w:left="2736" w:hanging="936"/>
+      </w:pPr>
+    </w:lvl>
+    <w:lvl w:ilvl="6">
+      <w:start w:val="1"/>
+      <w:numFmt w:val="decimal"/>
+      <w:lvlText w:val="%1.%2.%3.%4.%5.%6.%7."/>
+      <w:lvlJc w:val="left"/>
+      <w:pPr>
+        <w:ind w:left="3240" w:hanging="1080"/>
+      </w:pPr>
+    </w:lvl>
+    <w:lvl w:ilvl="7">
+      <w:start w:val="1"/>
+      <w:numFmt w:val="decimal"/>
+      <w:lvlText w:val="%1.%2.%3.%4.%5.%6.%7.%8."/>
+      <w:lvlJc w:val="left"/>
+      <w:pPr>
+        <w:ind w:left="3744" w:hanging="1224"/>
+      </w:pPr>
+    </w:lvl>
+    <w:lvl w:ilvl="8">
+      <w:start w:val="1"/>
+      <w:numFmt w:val="decimal"/>
+      <w:lvlText w:val="%1.%2.%3.%4.%5.%6.%7.%8.%9."/>
+      <w:lvlJc w:val="left"/>
+      <w:pPr>
+        <w:ind w:left="4320" w:hanging="1440"/>
       </w:pPr>
     </w:lvl>
   </w:abstractNum>
@@ -3623,6 +3729,9 @@
   </w:num>
   <w:num w:numId="15">
     <w:abstractNumId w:val="6"/>
+  </w:num>
+  <w:num w:numId="16">
+    <w:abstractNumId w:val="9"/>
   </w:num>
 </w:numbering>
 </file>

</xml_diff>

<commit_message>
Documentation - major edit!
Opted for a Miraculous Ladybug themed game instead.
</commit_message>
<xml_diff>
--- a/GAMEDEV - BrickBreaker Game Design Document - Lopez.docx
+++ b/GAMEDEV - BrickBreaker Game Design Document - Lopez.docx
@@ -66,7 +66,7 @@
           <w:rFonts w:asciiTheme="majorHAnsi" w:hAnsiTheme="majorHAnsi"/>
           <w:sz w:val="36"/>
         </w:rPr>
-        <w:t>#LetAdrienEat2k16</w:t>
+        <w:t>De-Akumatize!</w:t>
       </w:r>
     </w:p>
     <w:p>
@@ -519,7 +519,7 @@
         <w:rPr>
           <w:rFonts w:asciiTheme="majorHAnsi" w:hAnsiTheme="majorHAnsi"/>
         </w:rPr>
-        <w:t>#LetAdrienEat2k16</w:t>
+        <w:t>De-Akumatize!</w:t>
       </w:r>
     </w:p>
     <w:p>
@@ -599,8 +599,15 @@
       <w:r>
         <w:rPr>
           <w:rFonts w:asciiTheme="majorHAnsi" w:hAnsiTheme="majorHAnsi"/>
-        </w:rPr>
-        <w:t>Single player, one level</w:t>
+          <w:b/>
+        </w:rPr>
+        <w:t xml:space="preserve"> </w:t>
+      </w:r>
+      <w:r>
+        <w:rPr>
+          <w:rFonts w:asciiTheme="majorHAnsi" w:hAnsiTheme="majorHAnsi"/>
+        </w:rPr>
+        <w:t>Single player</w:t>
       </w:r>
     </w:p>
     <w:p>
@@ -627,7 +634,13 @@
         <w:rPr>
           <w:rFonts w:asciiTheme="majorHAnsi" w:hAnsiTheme="majorHAnsi"/>
         </w:rPr>
-        <w:t>everyo</w:t>
+        <w:t>E</w:t>
+      </w:r>
+      <w:r>
+        <w:rPr>
+          <w:rFonts w:asciiTheme="majorHAnsi" w:hAnsiTheme="majorHAnsi"/>
+        </w:rPr>
+        <w:t>veryo</w:t>
       </w:r>
       <w:r>
         <w:rPr>
@@ -730,7 +743,7 @@
         <w:rPr>
           <w:rFonts w:asciiTheme="majorHAnsi" w:hAnsiTheme="majorHAnsi"/>
         </w:rPr>
-        <w:t>Adrien Agreste’s dream/ nightmare.</w:t>
+        <w:t>Video-game version of Paris.</w:t>
       </w:r>
     </w:p>
     <w:p>
@@ -751,20 +764,138 @@
           <w:rFonts w:asciiTheme="majorHAnsi" w:hAnsiTheme="majorHAnsi"/>
           <w:b/>
         </w:rPr>
-        <w:t xml:space="preserve">Main playable character: </w:t>
-      </w:r>
-      <w:r>
-        <w:rPr>
-          <w:rFonts w:asciiTheme="majorHAnsi" w:hAnsiTheme="majorHAnsi"/>
-        </w:rPr>
-        <w:t>Adrien Agreste</w:t>
+        <w:t>Main playable character</w:t>
+      </w:r>
+      <w:r>
+        <w:rPr>
+          <w:rFonts w:asciiTheme="majorHAnsi" w:hAnsiTheme="majorHAnsi"/>
+          <w:b/>
+        </w:rPr>
+        <w:t>s</w:t>
+      </w:r>
+      <w:r>
+        <w:rPr>
+          <w:rFonts w:asciiTheme="majorHAnsi" w:hAnsiTheme="majorHAnsi"/>
+          <w:b/>
+        </w:rPr>
+        <w:t>:</w:t>
+      </w:r>
+    </w:p>
+    <w:p>
+      <w:pPr>
+        <w:pStyle w:val="NoSpacing"/>
+        <w:numPr>
+          <w:ilvl w:val="1"/>
+          <w:numId w:val="16"/>
+        </w:numPr>
+        <w:spacing w:line="360" w:lineRule="auto"/>
+        <w:rPr>
+          <w:rFonts w:asciiTheme="majorHAnsi" w:hAnsiTheme="majorHAnsi"/>
+          <w:b/>
+        </w:rPr>
+      </w:pPr>
+      <w:r>
+        <w:rPr>
+          <w:rFonts w:asciiTheme="majorHAnsi" w:hAnsiTheme="majorHAnsi"/>
+          <w:b/>
+        </w:rPr>
+        <w:t xml:space="preserve"> </w:t>
+      </w:r>
+      <w:r>
+        <w:rPr>
+          <w:rFonts w:asciiTheme="majorHAnsi" w:hAnsiTheme="majorHAnsi"/>
+        </w:rPr>
+        <w:t>Chat Noir</w:t>
       </w:r>
       <w:r>
         <w:rPr>
           <w:rFonts w:asciiTheme="majorHAnsi" w:hAnsiTheme="majorHAnsi"/>
         </w:rPr>
         <w:br/>
-        <w:t xml:space="preserve">Adrien Agreste is a French high school boy. He’s known </w:t>
+      </w:r>
+      <w:r>
+        <w:rPr>
+          <w:rFonts w:asciiTheme="majorHAnsi" w:hAnsiTheme="majorHAnsi"/>
+        </w:rPr>
+        <w:t xml:space="preserve">Chat Noir </w:t>
+      </w:r>
+      <w:r>
+        <w:rPr>
+          <w:rFonts w:asciiTheme="majorHAnsi" w:hAnsiTheme="majorHAnsi"/>
+        </w:rPr>
+        <w:t>is one of the two luck-based heroes of Paris. He has loosely styled blond hair, black cat ears, green cat-like eyes, black mask that covers the area around his eyes and a black suit with clawed gloves and a belt that acts like a tail. He represents bad luck as his costume resembles a black cat which is one of its most popular icons.</w:t>
+      </w:r>
+    </w:p>
+    <w:p>
+      <w:pPr>
+        <w:pStyle w:val="NoSpacing"/>
+        <w:numPr>
+          <w:ilvl w:val="1"/>
+          <w:numId w:val="16"/>
+        </w:numPr>
+        <w:spacing w:line="360" w:lineRule="auto"/>
+        <w:rPr>
+          <w:rFonts w:asciiTheme="majorHAnsi" w:hAnsiTheme="majorHAnsi"/>
+          <w:b/>
+        </w:rPr>
+      </w:pPr>
+      <w:r>
+        <w:rPr>
+          <w:rFonts w:asciiTheme="majorHAnsi" w:hAnsiTheme="majorHAnsi"/>
+        </w:rPr>
+        <w:t>Ladybug</w:t>
+      </w:r>
+      <w:r>
+        <w:rPr>
+          <w:rFonts w:asciiTheme="majorHAnsi" w:hAnsiTheme="majorHAnsi"/>
+        </w:rPr>
+        <w:br/>
+        <w:t>Ladybug is one of the two luck-based heroes of Paris. She has dark blue hair styled into two pigtails held by two red ribbons and a similar mask to Chat Noir’s but is red with black spots and shows her sky blue eyes</w:t>
+      </w:r>
+      <w:r>
+        <w:rPr>
+          <w:rFonts w:asciiTheme="majorHAnsi" w:hAnsiTheme="majorHAnsi"/>
+        </w:rPr>
+        <w:t>. Her suit has the similar style to her mask.</w:t>
+      </w:r>
+      <w:r>
+        <w:rPr>
+          <w:rFonts w:asciiTheme="majorHAnsi" w:hAnsiTheme="majorHAnsi"/>
+        </w:rPr>
+        <w:t xml:space="preserve"> She’s the symbol of good luck as her costume represents on the most popular symbols for it: the ladybug. </w:t>
+      </w:r>
+    </w:p>
+    <w:p>
+      <w:pPr>
+        <w:pStyle w:val="NoSpacing"/>
+        <w:numPr>
+          <w:ilvl w:val="0"/>
+          <w:numId w:val="16"/>
+        </w:numPr>
+        <w:spacing w:line="360" w:lineRule="auto"/>
+        <w:rPr>
+          <w:rFonts w:asciiTheme="majorHAnsi" w:hAnsiTheme="majorHAnsi"/>
+          <w:b/>
+        </w:rPr>
+      </w:pPr>
+      <w:r>
+        <w:rPr>
+          <w:rFonts w:asciiTheme="majorHAnsi" w:hAnsiTheme="majorHAnsi"/>
+          <w:b/>
+        </w:rPr>
+        <w:t xml:space="preserve">Background story: </w:t>
+      </w:r>
+      <w:r>
+        <w:rPr>
+          <w:rFonts w:asciiTheme="majorHAnsi" w:hAnsiTheme="majorHAnsi"/>
+        </w:rPr>
+        <w:t>Hawkmoth made another gamer a pawn of his schemes to capture Ladybug and Chat Noir’s Miraculous. Chat Noir and Ladybug rush to the new villain—the Game Developer</w:t>
+      </w:r>
+      <w:r>
+        <w:rPr>
+          <w:rFonts w:asciiTheme="majorHAnsi" w:hAnsiTheme="majorHAnsi"/>
+        </w:rPr>
+        <w:t xml:space="preserve">--and they were then sucked into a video game world where they’re only chance of escape is to clear the level they’re stuck in! </w:t>
       </w:r>
     </w:p>
     <w:p>
@@ -871,8 +1002,569 @@
     <w:p>
       <w:pPr>
         <w:pStyle w:val="NoSpacing"/>
-        <w:spacing w:line="360" w:lineRule="auto"/>
-        <w:jc w:val="center"/>
+        <w:numPr>
+          <w:ilvl w:val="0"/>
+          <w:numId w:val="17"/>
+        </w:numPr>
+        <w:spacing w:line="360" w:lineRule="auto"/>
+        <w:rPr>
+          <w:rFonts w:asciiTheme="majorHAnsi" w:hAnsiTheme="majorHAnsi"/>
+          <w:b/>
+        </w:rPr>
+      </w:pPr>
+      <w:r>
+        <w:rPr>
+          <w:rFonts w:asciiTheme="majorHAnsi" w:hAnsiTheme="majorHAnsi"/>
+          <w:b/>
+        </w:rPr>
+        <w:t>Player goals and objectives</w:t>
+      </w:r>
+    </w:p>
+    <w:p>
+      <w:pPr>
+        <w:pStyle w:val="NoSpacing"/>
+        <w:numPr>
+          <w:ilvl w:val="1"/>
+          <w:numId w:val="17"/>
+        </w:numPr>
+        <w:spacing w:line="360" w:lineRule="auto"/>
+        <w:rPr>
+          <w:rFonts w:asciiTheme="majorHAnsi" w:hAnsiTheme="majorHAnsi"/>
+          <w:b/>
+        </w:rPr>
+      </w:pPr>
+      <w:r>
+        <w:rPr>
+          <w:rFonts w:asciiTheme="majorHAnsi" w:hAnsiTheme="majorHAnsi"/>
+          <w:b/>
+        </w:rPr>
+        <w:t>Main goal</w:t>
+      </w:r>
+    </w:p>
+    <w:p>
+      <w:pPr>
+        <w:pStyle w:val="NoSpacing"/>
+        <w:numPr>
+          <w:ilvl w:val="2"/>
+          <w:numId w:val="17"/>
+        </w:numPr>
+        <w:spacing w:line="360" w:lineRule="auto"/>
+        <w:rPr>
+          <w:rFonts w:asciiTheme="majorHAnsi" w:hAnsiTheme="majorHAnsi"/>
+          <w:b/>
+        </w:rPr>
+      </w:pPr>
+      <w:r>
+        <w:rPr>
+          <w:rFonts w:asciiTheme="majorHAnsi" w:hAnsiTheme="majorHAnsi"/>
+        </w:rPr>
+        <w:t>Clear the level of the “akuma” blocks.</w:t>
+      </w:r>
+    </w:p>
+    <w:p>
+      <w:pPr>
+        <w:pStyle w:val="NoSpacing"/>
+        <w:numPr>
+          <w:ilvl w:val="0"/>
+          <w:numId w:val="17"/>
+        </w:numPr>
+        <w:spacing w:line="360" w:lineRule="auto"/>
+        <w:rPr>
+          <w:rFonts w:asciiTheme="majorHAnsi" w:hAnsiTheme="majorHAnsi"/>
+          <w:b/>
+        </w:rPr>
+      </w:pPr>
+      <w:r>
+        <w:rPr>
+          <w:rFonts w:asciiTheme="majorHAnsi" w:hAnsiTheme="majorHAnsi"/>
+          <w:b/>
+        </w:rPr>
+        <w:t>Challenges</w:t>
+      </w:r>
+    </w:p>
+    <w:p>
+      <w:pPr>
+        <w:pStyle w:val="NoSpacing"/>
+        <w:numPr>
+          <w:ilvl w:val="1"/>
+          <w:numId w:val="17"/>
+        </w:numPr>
+        <w:spacing w:line="360" w:lineRule="auto"/>
+        <w:rPr>
+          <w:rFonts w:asciiTheme="majorHAnsi" w:hAnsiTheme="majorHAnsi"/>
+          <w:b/>
+        </w:rPr>
+      </w:pPr>
+      <w:r>
+        <w:rPr>
+          <w:rFonts w:asciiTheme="majorHAnsi" w:hAnsiTheme="majorHAnsi"/>
+        </w:rPr>
+        <w:t>Make sure that the ball stays up in the air for as long as possible.</w:t>
+      </w:r>
+    </w:p>
+    <w:p>
+      <w:pPr>
+        <w:pStyle w:val="NoSpacing"/>
+        <w:numPr>
+          <w:ilvl w:val="0"/>
+          <w:numId w:val="17"/>
+        </w:numPr>
+        <w:spacing w:line="360" w:lineRule="auto"/>
+        <w:rPr>
+          <w:rFonts w:asciiTheme="majorHAnsi" w:hAnsiTheme="majorHAnsi"/>
+          <w:b/>
+        </w:rPr>
+      </w:pPr>
+      <w:r>
+        <w:rPr>
+          <w:rFonts w:asciiTheme="majorHAnsi" w:hAnsiTheme="majorHAnsi"/>
+          <w:b/>
+        </w:rPr>
+        <w:t>Game logic</w:t>
+      </w:r>
+    </w:p>
+    <w:p>
+      <w:pPr>
+        <w:pStyle w:val="NoSpacing"/>
+        <w:numPr>
+          <w:ilvl w:val="1"/>
+          <w:numId w:val="17"/>
+        </w:numPr>
+        <w:spacing w:line="360" w:lineRule="auto"/>
+        <w:rPr>
+          <w:rFonts w:asciiTheme="majorHAnsi" w:hAnsiTheme="majorHAnsi"/>
+          <w:b/>
+        </w:rPr>
+      </w:pPr>
+      <w:r>
+        <w:rPr>
+          <w:rFonts w:asciiTheme="majorHAnsi" w:hAnsiTheme="majorHAnsi"/>
+        </w:rPr>
+        <w:t xml:space="preserve">Players must use the paddle in order </w:t>
+      </w:r>
+      <w:r>
+        <w:rPr>
+          <w:rFonts w:asciiTheme="majorHAnsi" w:hAnsiTheme="majorHAnsi"/>
+        </w:rPr>
+        <w:t>to let the ball destroy the blocks.</w:t>
+      </w:r>
+    </w:p>
+    <w:p>
+      <w:pPr>
+        <w:pStyle w:val="NoSpacing"/>
+        <w:numPr>
+          <w:ilvl w:val="1"/>
+          <w:numId w:val="17"/>
+        </w:numPr>
+        <w:spacing w:line="360" w:lineRule="auto"/>
+        <w:rPr>
+          <w:rFonts w:asciiTheme="majorHAnsi" w:hAnsiTheme="majorHAnsi"/>
+          <w:b/>
+        </w:rPr>
+      </w:pPr>
+      <w:r>
+        <w:rPr>
+          <w:rFonts w:asciiTheme="majorHAnsi" w:hAnsiTheme="majorHAnsi"/>
+        </w:rPr>
+        <w:t>The ball bounces at the north, west and east edges of the screen.</w:t>
+      </w:r>
+    </w:p>
+    <w:p>
+      <w:pPr>
+        <w:pStyle w:val="NoSpacing"/>
+        <w:numPr>
+          <w:ilvl w:val="1"/>
+          <w:numId w:val="17"/>
+        </w:numPr>
+        <w:spacing w:line="360" w:lineRule="auto"/>
+        <w:rPr>
+          <w:rFonts w:asciiTheme="majorHAnsi" w:hAnsiTheme="majorHAnsi"/>
+          <w:b/>
+        </w:rPr>
+      </w:pPr>
+      <w:r>
+        <w:rPr>
+          <w:rFonts w:asciiTheme="majorHAnsi" w:hAnsiTheme="majorHAnsi"/>
+        </w:rPr>
+        <w:t>When the ball hits the “akuma” blocks, the ball bounces off it and is destroyed.</w:t>
+      </w:r>
+    </w:p>
+    <w:p>
+      <w:pPr>
+        <w:pStyle w:val="NoSpacing"/>
+        <w:numPr>
+          <w:ilvl w:val="1"/>
+          <w:numId w:val="17"/>
+        </w:numPr>
+        <w:spacing w:line="360" w:lineRule="auto"/>
+        <w:rPr>
+          <w:rFonts w:asciiTheme="majorHAnsi" w:hAnsiTheme="majorHAnsi"/>
+          <w:b/>
+        </w:rPr>
+      </w:pPr>
+      <w:r>
+        <w:rPr>
+          <w:rFonts w:asciiTheme="majorHAnsi" w:hAnsiTheme="majorHAnsi"/>
+        </w:rPr>
+        <w:t>When the ball falls to the south edge of the screen, the player has to redo the entire level.</w:t>
+      </w:r>
+    </w:p>
+    <w:p>
+      <w:pPr>
+        <w:pStyle w:val="NoSpacing"/>
+        <w:numPr>
+          <w:ilvl w:val="0"/>
+          <w:numId w:val="17"/>
+        </w:numPr>
+        <w:spacing w:line="360" w:lineRule="auto"/>
+        <w:rPr>
+          <w:rFonts w:asciiTheme="majorHAnsi" w:hAnsiTheme="majorHAnsi"/>
+          <w:b/>
+        </w:rPr>
+      </w:pPr>
+      <w:r>
+        <w:rPr>
+          <w:rFonts w:asciiTheme="majorHAnsi" w:hAnsiTheme="majorHAnsi"/>
+          <w:b/>
+        </w:rPr>
+        <w:t>Rules and mechanics</w:t>
+      </w:r>
+    </w:p>
+    <w:p>
+      <w:pPr>
+        <w:pStyle w:val="NoSpacing"/>
+        <w:numPr>
+          <w:ilvl w:val="1"/>
+          <w:numId w:val="17"/>
+        </w:numPr>
+        <w:spacing w:line="360" w:lineRule="auto"/>
+        <w:rPr>
+          <w:rFonts w:asciiTheme="majorHAnsi" w:hAnsiTheme="majorHAnsi"/>
+          <w:b/>
+        </w:rPr>
+      </w:pPr>
+      <w:r>
+        <w:rPr>
+          <w:rFonts w:asciiTheme="majorHAnsi" w:hAnsiTheme="majorHAnsi"/>
+          <w:b/>
+        </w:rPr>
+        <w:t>Player rules</w:t>
+      </w:r>
+    </w:p>
+    <w:p>
+      <w:pPr>
+        <w:pStyle w:val="NoSpacing"/>
+        <w:numPr>
+          <w:ilvl w:val="2"/>
+          <w:numId w:val="17"/>
+        </w:numPr>
+        <w:spacing w:line="360" w:lineRule="auto"/>
+        <w:rPr>
+          <w:rFonts w:asciiTheme="majorHAnsi" w:hAnsiTheme="majorHAnsi"/>
+          <w:b/>
+        </w:rPr>
+      </w:pPr>
+      <w:r>
+        <w:rPr>
+          <w:rFonts w:asciiTheme="majorHAnsi" w:hAnsiTheme="majorHAnsi"/>
+        </w:rPr>
+        <w:t>Players must destroy all the blocks in order to win the level.</w:t>
+      </w:r>
+    </w:p>
+    <w:p>
+      <w:pPr>
+        <w:pStyle w:val="NoSpacing"/>
+        <w:numPr>
+          <w:ilvl w:val="2"/>
+          <w:numId w:val="17"/>
+        </w:numPr>
+        <w:spacing w:line="360" w:lineRule="auto"/>
+        <w:rPr>
+          <w:rFonts w:asciiTheme="majorHAnsi" w:hAnsiTheme="majorHAnsi"/>
+          <w:b/>
+        </w:rPr>
+      </w:pPr>
+      <w:r>
+        <w:rPr>
+          <w:rFonts w:asciiTheme="majorHAnsi" w:hAnsiTheme="majorHAnsi"/>
+        </w:rPr>
+        <w:t>Player can only use the paddle to maneuver the ball.</w:t>
+      </w:r>
+    </w:p>
+    <w:p>
+      <w:pPr>
+        <w:pStyle w:val="NoSpacing"/>
+        <w:numPr>
+          <w:ilvl w:val="1"/>
+          <w:numId w:val="17"/>
+        </w:numPr>
+        <w:spacing w:line="360" w:lineRule="auto"/>
+        <w:rPr>
+          <w:rFonts w:asciiTheme="majorHAnsi" w:hAnsiTheme="majorHAnsi"/>
+          <w:b/>
+        </w:rPr>
+      </w:pPr>
+      <w:r>
+        <w:rPr>
+          <w:rFonts w:asciiTheme="majorHAnsi" w:hAnsiTheme="majorHAnsi"/>
+          <w:b/>
+        </w:rPr>
+        <w:t>Ball &amp; paddle mechanics</w:t>
+      </w:r>
+    </w:p>
+    <w:p>
+      <w:pPr>
+        <w:pStyle w:val="NoSpacing"/>
+        <w:numPr>
+          <w:ilvl w:val="2"/>
+          <w:numId w:val="17"/>
+        </w:numPr>
+        <w:spacing w:line="360" w:lineRule="auto"/>
+        <w:rPr>
+          <w:rFonts w:asciiTheme="majorHAnsi" w:hAnsiTheme="majorHAnsi"/>
+          <w:b/>
+        </w:rPr>
+      </w:pPr>
+      <w:r>
+        <w:rPr>
+          <w:rFonts w:asciiTheme="majorHAnsi" w:hAnsiTheme="majorHAnsi"/>
+        </w:rPr>
+        <w:t>The ball bounces off the paddle, blocks and the north, east and west edges of the screen.</w:t>
+      </w:r>
+    </w:p>
+    <w:p>
+      <w:pPr>
+        <w:pStyle w:val="NoSpacing"/>
+        <w:numPr>
+          <w:ilvl w:val="2"/>
+          <w:numId w:val="17"/>
+        </w:numPr>
+        <w:spacing w:line="360" w:lineRule="auto"/>
+        <w:rPr>
+          <w:rFonts w:asciiTheme="majorHAnsi" w:hAnsiTheme="majorHAnsi"/>
+          <w:b/>
+        </w:rPr>
+      </w:pPr>
+      <w:r>
+        <w:rPr>
+          <w:rFonts w:asciiTheme="majorHAnsi" w:hAnsiTheme="majorHAnsi"/>
+        </w:rPr>
+        <w:t>The paddle can move only left or right.</w:t>
+      </w:r>
+    </w:p>
+    <w:p>
+      <w:pPr>
+        <w:pStyle w:val="NoSpacing"/>
+        <w:numPr>
+          <w:ilvl w:val="1"/>
+          <w:numId w:val="17"/>
+        </w:numPr>
+        <w:spacing w:line="360" w:lineRule="auto"/>
+        <w:rPr>
+          <w:rFonts w:asciiTheme="majorHAnsi" w:hAnsiTheme="majorHAnsi"/>
+          <w:b/>
+        </w:rPr>
+      </w:pPr>
+      <w:r>
+        <w:rPr>
+          <w:rFonts w:asciiTheme="majorHAnsi" w:hAnsiTheme="majorHAnsi"/>
+          <w:b/>
+        </w:rPr>
+        <w:t>Navigation and view</w:t>
+      </w:r>
+    </w:p>
+    <w:p>
+      <w:pPr>
+        <w:pStyle w:val="NoSpacing"/>
+        <w:numPr>
+          <w:ilvl w:val="2"/>
+          <w:numId w:val="17"/>
+        </w:numPr>
+        <w:spacing w:line="360" w:lineRule="auto"/>
+        <w:rPr>
+          <w:rFonts w:asciiTheme="majorHAnsi" w:hAnsiTheme="majorHAnsi"/>
+          <w:b/>
+        </w:rPr>
+      </w:pPr>
+      <w:r>
+        <w:rPr>
+          <w:rFonts w:asciiTheme="majorHAnsi" w:hAnsiTheme="majorHAnsi"/>
+        </w:rPr>
+        <w:t>The game is viewed from top-down.</w:t>
+      </w:r>
+    </w:p>
+    <w:p>
+      <w:pPr>
+        <w:pStyle w:val="NoSpacing"/>
+        <w:numPr>
+          <w:ilvl w:val="1"/>
+          <w:numId w:val="17"/>
+        </w:numPr>
+        <w:spacing w:line="360" w:lineRule="auto"/>
+        <w:rPr>
+          <w:rFonts w:asciiTheme="majorHAnsi" w:hAnsiTheme="majorHAnsi"/>
+          <w:b/>
+        </w:rPr>
+      </w:pPr>
+      <w:r>
+        <w:rPr>
+          <w:rFonts w:asciiTheme="majorHAnsi" w:hAnsiTheme="majorHAnsi"/>
+          <w:b/>
+        </w:rPr>
+        <w:t>Environment</w:t>
+      </w:r>
+    </w:p>
+    <w:p>
+      <w:pPr>
+        <w:pStyle w:val="NoSpacing"/>
+        <w:numPr>
+          <w:ilvl w:val="2"/>
+          <w:numId w:val="17"/>
+        </w:numPr>
+        <w:spacing w:line="360" w:lineRule="auto"/>
+        <w:rPr>
+          <w:rFonts w:asciiTheme="majorHAnsi" w:hAnsiTheme="majorHAnsi"/>
+          <w:b/>
+        </w:rPr>
+      </w:pPr>
+      <w:r>
+        <w:rPr>
+          <w:rFonts w:asciiTheme="majorHAnsi" w:hAnsiTheme="majorHAnsi"/>
+        </w:rPr>
+        <w:t>Blocks are destroyed when the ball hits them.</w:t>
+      </w:r>
+    </w:p>
+    <w:p>
+      <w:pPr>
+        <w:pStyle w:val="NoSpacing"/>
+        <w:numPr>
+          <w:ilvl w:val="2"/>
+          <w:numId w:val="17"/>
+        </w:numPr>
+        <w:spacing w:line="360" w:lineRule="auto"/>
+        <w:rPr>
+          <w:rFonts w:asciiTheme="majorHAnsi" w:hAnsiTheme="majorHAnsi"/>
+          <w:b/>
+        </w:rPr>
+      </w:pPr>
+      <w:r>
+        <w:rPr>
+          <w:rFonts w:asciiTheme="majorHAnsi" w:hAnsiTheme="majorHAnsi"/>
+        </w:rPr>
+        <w:t>The player can only move the paddle.</w:t>
+      </w:r>
+    </w:p>
+    <w:p>
+      <w:pPr>
+        <w:pStyle w:val="NoSpacing"/>
+        <w:numPr>
+          <w:ilvl w:val="0"/>
+          <w:numId w:val="17"/>
+        </w:numPr>
+        <w:spacing w:line="360" w:lineRule="auto"/>
+        <w:rPr>
+          <w:rFonts w:asciiTheme="majorHAnsi" w:hAnsiTheme="majorHAnsi"/>
+          <w:b/>
+        </w:rPr>
+      </w:pPr>
+      <w:r>
+        <w:rPr>
+          <w:rFonts w:asciiTheme="majorHAnsi" w:hAnsiTheme="majorHAnsi"/>
+          <w:b/>
+        </w:rPr>
+        <w:t>In-game player assistance</w:t>
+      </w:r>
+    </w:p>
+    <w:p>
+      <w:pPr>
+        <w:pStyle w:val="NoSpacing"/>
+        <w:numPr>
+          <w:ilvl w:val="1"/>
+          <w:numId w:val="17"/>
+        </w:numPr>
+        <w:spacing w:line="360" w:lineRule="auto"/>
+        <w:rPr>
+          <w:rFonts w:asciiTheme="majorHAnsi" w:hAnsiTheme="majorHAnsi"/>
+          <w:b/>
+        </w:rPr>
+      </w:pPr>
+      <w:r>
+        <w:rPr>
+          <w:rFonts w:asciiTheme="majorHAnsi" w:hAnsiTheme="majorHAnsi"/>
+        </w:rPr>
+        <w:t xml:space="preserve">The player can opt to read the game rules and from the “Help” option in the main menu or will be read </w:t>
+      </w:r>
+      <w:r>
+        <w:rPr>
+          <w:rFonts w:asciiTheme="majorHAnsi" w:hAnsiTheme="majorHAnsi"/>
+        </w:rPr>
+        <w:t>after the player has selected a main character to play with but before the game starts.</w:t>
+      </w:r>
+    </w:p>
+    <w:p>
+      <w:pPr>
+        <w:pStyle w:val="NoSpacing"/>
+        <w:numPr>
+          <w:ilvl w:val="1"/>
+          <w:numId w:val="17"/>
+        </w:numPr>
+        <w:spacing w:line="360" w:lineRule="auto"/>
+        <w:rPr>
+          <w:rFonts w:asciiTheme="majorHAnsi" w:hAnsiTheme="majorHAnsi"/>
+          <w:b/>
+        </w:rPr>
+      </w:pPr>
+      <w:r>
+        <w:rPr>
+          <w:rFonts w:asciiTheme="majorHAnsi" w:hAnsiTheme="majorHAnsi"/>
+        </w:rPr>
+        <w:t>The following points will be discussed in either the aforementioned scenarios:</w:t>
+      </w:r>
+    </w:p>
+    <w:p>
+      <w:pPr>
+        <w:pStyle w:val="NoSpacing"/>
+        <w:numPr>
+          <w:ilvl w:val="2"/>
+          <w:numId w:val="17"/>
+        </w:numPr>
+        <w:spacing w:line="360" w:lineRule="auto"/>
+        <w:rPr>
+          <w:rFonts w:asciiTheme="majorHAnsi" w:hAnsiTheme="majorHAnsi"/>
+          <w:b/>
+        </w:rPr>
+      </w:pPr>
+      <w:r>
+        <w:rPr>
+          <w:rFonts w:asciiTheme="majorHAnsi" w:hAnsiTheme="majorHAnsi"/>
+        </w:rPr>
+        <w:t>How to control the paddle.</w:t>
+      </w:r>
+    </w:p>
+    <w:p>
+      <w:pPr>
+        <w:pStyle w:val="NoSpacing"/>
+        <w:numPr>
+          <w:ilvl w:val="2"/>
+          <w:numId w:val="17"/>
+        </w:numPr>
+        <w:spacing w:line="360" w:lineRule="auto"/>
+        <w:rPr>
+          <w:rFonts w:asciiTheme="majorHAnsi" w:hAnsiTheme="majorHAnsi"/>
+          <w:b/>
+        </w:rPr>
+      </w:pPr>
+      <w:r>
+        <w:rPr>
+          <w:rFonts w:asciiTheme="majorHAnsi" w:hAnsiTheme="majorHAnsi"/>
+        </w:rPr>
+        <w:t>The main goal of the game.</w:t>
+      </w:r>
+    </w:p>
+    <w:p>
+      <w:pPr>
+        <w:pStyle w:val="NoSpacing"/>
+        <w:spacing w:line="360" w:lineRule="auto"/>
         <w:rPr>
           <w:rFonts w:asciiTheme="majorHAnsi" w:hAnsiTheme="majorHAnsi"/>
           <w:b/>
@@ -892,63 +1584,7 @@
         <w:rPr>
           <w:rFonts w:asciiTheme="majorHAnsi" w:hAnsiTheme="majorHAnsi"/>
         </w:rPr>
-        <w:t>The only chara</w:t>
-      </w:r>
-      <w:r>
-        <w:rPr>
-          <w:rFonts w:asciiTheme="majorHAnsi" w:hAnsiTheme="majorHAnsi"/>
-        </w:rPr>
-        <w:t xml:space="preserve">cter in this game is the snake, the sole moving character in this game. </w:t>
-      </w:r>
-      <w:r>
-        <w:rPr>
-          <w:rFonts w:asciiTheme="majorHAnsi" w:hAnsiTheme="majorHAnsi"/>
-        </w:rPr>
-        <w:t>The character can be move around the environment, eat food and</w:t>
-      </w:r>
-      <w:r>
-        <w:rPr>
-          <w:rFonts w:asciiTheme="majorHAnsi" w:hAnsiTheme="majorHAnsi"/>
-        </w:rPr>
-        <w:t xml:space="preserve"> get killed in one of two ways, as explained in the last chapter, by bumping into obstacles or eating one’s own body. When the snake eats the food in the game, it grows longer. It moves by going up, down, left or right in the environment, trying to avoid the obstacles</w:t>
-      </w:r>
-      <w:r>
-        <w:rPr>
-          <w:rFonts w:asciiTheme="majorHAnsi" w:hAnsiTheme="majorHAnsi"/>
-        </w:rPr>
-        <w:t xml:space="preserve"> and eat the food.</w:t>
-      </w:r>
-    </w:p>
-    <w:p>
-      <w:pPr>
-        <w:pStyle w:val="NoSpacing"/>
-        <w:spacing w:line="360" w:lineRule="auto"/>
-        <w:jc w:val="both"/>
-        <w:rPr>
-          <w:rFonts w:asciiTheme="majorHAnsi" w:hAnsiTheme="majorHAnsi"/>
-        </w:rPr>
-      </w:pPr>
-    </w:p>
-    <w:p>
-      <w:pPr>
-        <w:pStyle w:val="NoSpacing"/>
-        <w:spacing w:line="360" w:lineRule="auto"/>
-        <w:jc w:val="both"/>
-        <w:rPr>
-          <w:rFonts w:asciiTheme="majorHAnsi" w:hAnsiTheme="majorHAnsi"/>
-        </w:rPr>
-      </w:pPr>
-      <w:r>
-        <w:rPr>
-          <w:rFonts w:asciiTheme="majorHAnsi" w:hAnsiTheme="majorHAnsi"/>
-        </w:rPr>
-        <w:t>There are two designs for the snake. The first</w:t>
-      </w:r>
-      <w:r>
-        <w:rPr>
-          <w:rFonts w:asciiTheme="majorHAnsi" w:hAnsiTheme="majorHAnsi"/>
-        </w:rPr>
-        <w:t xml:space="preserve"> design included one image for the body and two images for the head. The first image of the head will be used when before and after it has eaten the food while the second image will be used when it’s about to eat the food (see Fig. 1 in Concept Art). The second design uses only one sprite (see Fig. 1-b in Concept Art) to represent the entire snake from the head to its body. </w:t>
+        <w:t xml:space="preserve"> </w:t>
       </w:r>
     </w:p>
     <w:p>
@@ -1024,67 +1660,88 @@
     <w:p>
       <w:pPr>
         <w:pStyle w:val="NoSpacing"/>
-        <w:spacing w:line="360" w:lineRule="auto"/>
-        <w:jc w:val="center"/>
-        <w:rPr>
-          <w:rFonts w:asciiTheme="majorHAnsi" w:hAnsiTheme="majorHAnsi"/>
-          <w:b/>
-        </w:rPr>
-      </w:pPr>
-    </w:p>
-    <w:p>
-      <w:pPr>
-        <w:pStyle w:val="NoSpacing"/>
+        <w:numPr>
+          <w:ilvl w:val="0"/>
+          <w:numId w:val="21"/>
+        </w:numPr>
         <w:spacing w:line="360" w:lineRule="auto"/>
         <w:jc w:val="both"/>
         <w:rPr>
           <w:rFonts w:asciiTheme="majorHAnsi" w:hAnsiTheme="majorHAnsi"/>
-        </w:rPr>
-      </w:pPr>
-      <w:r>
-        <w:rPr>
-          <w:rFonts w:asciiTheme="majorHAnsi" w:hAnsiTheme="majorHAnsi"/>
-        </w:rPr>
-        <w:t xml:space="preserve">As mentioned in the previous characters, the player plays a snake eating food and avoiding obstacles. However, a special food is also mentioned. This ‘special food’ not only makes the snake longer after it eats it, it transports the snake to a different level and changes the speed of the snake before playing. This variation of the game intends to test the player’s hand-eye coordination and strategy. </w:t>
-      </w:r>
-      <w:r>
-        <w:rPr>
-          <w:rFonts w:asciiTheme="majorHAnsi" w:hAnsiTheme="majorHAnsi"/>
-        </w:rPr>
-        <w:t>The player has to strategize on how to move the snake in order to avoid the obstacles in the levels. The player also has to take note of when to go up, down, left or right depending on the current snake’s speed to be able to grow longer and/or reach the next level. When the player goes to the next level, his/her character’s snake would still be in the same length so strategy also takes in here because the player would want a slower snake and an easier level, which can only be randomly generated during the game.</w:t>
-      </w:r>
-    </w:p>
-    <w:p>
-      <w:pPr>
-        <w:pStyle w:val="NoSpacing"/>
+          <w:b/>
+        </w:rPr>
+      </w:pPr>
+      <w:r>
+        <w:rPr>
+          <w:rFonts w:asciiTheme="majorHAnsi" w:hAnsiTheme="majorHAnsi"/>
+          <w:b/>
+        </w:rPr>
+        <w:t>Environment</w:t>
+      </w:r>
+    </w:p>
+    <w:p>
+      <w:pPr>
+        <w:pStyle w:val="NoSpacing"/>
+        <w:numPr>
+          <w:ilvl w:val="1"/>
+          <w:numId w:val="21"/>
+        </w:numPr>
         <w:spacing w:line="360" w:lineRule="auto"/>
         <w:jc w:val="both"/>
         <w:rPr>
           <w:rFonts w:asciiTheme="majorHAnsi" w:hAnsiTheme="majorHAnsi"/>
-        </w:rPr>
-      </w:pPr>
-    </w:p>
-    <w:p>
-      <w:pPr>
-        <w:pStyle w:val="NoSpacing"/>
+          <w:b/>
+        </w:rPr>
+      </w:pPr>
+      <w:r>
+        <w:rPr>
+          <w:rFonts w:asciiTheme="majorHAnsi" w:hAnsiTheme="majorHAnsi"/>
+        </w:rPr>
+        <w:t>The game en</w:t>
+      </w:r>
+      <w:r>
+        <w:rPr>
+          <w:rFonts w:asciiTheme="majorHAnsi" w:hAnsiTheme="majorHAnsi"/>
+        </w:rPr>
+        <w:t>vironment</w:t>
+      </w:r>
+    </w:p>
+    <w:p>
+      <w:pPr>
+        <w:pStyle w:val="NoSpacing"/>
+        <w:numPr>
+          <w:ilvl w:val="0"/>
+          <w:numId w:val="21"/>
+        </w:numPr>
         <w:spacing w:line="360" w:lineRule="auto"/>
         <w:jc w:val="both"/>
         <w:rPr>
           <w:rFonts w:asciiTheme="majorHAnsi" w:hAnsiTheme="majorHAnsi"/>
-        </w:rPr>
-      </w:pPr>
-      <w:r>
-        <w:rPr>
-          <w:rFonts w:asciiTheme="majorHAnsi" w:hAnsiTheme="majorHAnsi"/>
-        </w:rPr>
-        <w:t>The game ends when the snake eats the last food which will fill up the snake in the entire level. Every time the snake eats food, a point will be gained</w:t>
-      </w:r>
-      <w:r>
-        <w:rPr>
-          <w:rFonts w:asciiTheme="majorHAnsi" w:hAnsiTheme="majorHAnsi"/>
-        </w:rPr>
-        <w:t xml:space="preserve">. The accumulated points would be synonymous to how much the snake has filled the level. When the player has accumulated a certain number of points, the game ends satisfyingly. A high score is also set in order to motivate the player to beat it. </w:t>
-      </w:r>
+          <w:b/>
+        </w:rPr>
+      </w:pPr>
+      <w:r>
+        <w:rPr>
+          <w:rFonts w:asciiTheme="majorHAnsi" w:hAnsiTheme="majorHAnsi"/>
+          <w:b/>
+        </w:rPr>
+        <w:t>Interactive objects</w:t>
+      </w:r>
+    </w:p>
+    <w:p>
+      <w:pPr>
+        <w:pStyle w:val="NoSpacing"/>
+        <w:numPr>
+          <w:ilvl w:val="1"/>
+          <w:numId w:val="21"/>
+        </w:numPr>
+        <w:spacing w:line="360" w:lineRule="auto"/>
+        <w:jc w:val="both"/>
+        <w:rPr>
+          <w:rFonts w:asciiTheme="majorHAnsi" w:hAnsiTheme="majorHAnsi"/>
+          <w:b/>
+        </w:rPr>
+      </w:pPr>
     </w:p>
     <w:p>
       <w:pPr>
@@ -1169,14 +1826,473 @@
     <w:p>
       <w:pPr>
         <w:pStyle w:val="NoSpacing"/>
-        <w:spacing w:line="360" w:lineRule="auto"/>
-        <w:jc w:val="center"/>
-        <w:rPr>
-          <w:rFonts w:asciiTheme="majorHAnsi" w:hAnsiTheme="majorHAnsi"/>
-          <w:b/>
-        </w:rPr>
-      </w:pPr>
-    </w:p>
+        <w:numPr>
+          <w:ilvl w:val="0"/>
+          <w:numId w:val="19"/>
+        </w:numPr>
+        <w:spacing w:line="360" w:lineRule="auto"/>
+        <w:rPr>
+          <w:rFonts w:asciiTheme="majorHAnsi" w:hAnsiTheme="majorHAnsi"/>
+          <w:b/>
+        </w:rPr>
+      </w:pPr>
+      <w:r>
+        <w:rPr>
+          <w:rFonts w:asciiTheme="majorHAnsi" w:hAnsiTheme="majorHAnsi"/>
+          <w:b/>
+        </w:rPr>
+        <w:t>Control system</w:t>
+      </w:r>
+      <w:r>
+        <w:rPr>
+          <w:rFonts w:asciiTheme="majorHAnsi" w:hAnsiTheme="majorHAnsi"/>
+          <w:b/>
+        </w:rPr>
+        <w:br/>
+      </w:r>
+    </w:p>
+    <w:tbl>
+      <w:tblPr>
+        <w:tblStyle w:val="TableGrid"/>
+        <w:tblW w:w="0" w:type="auto"/>
+        <w:tblInd w:w="360" w:type="dxa"/>
+        <w:tblLook w:val="04A0"/>
+      </w:tblPr>
+      <w:tblGrid>
+        <w:gridCol w:w="5330"/>
+        <w:gridCol w:w="5326"/>
+      </w:tblGrid>
+      <w:tr>
+        <w:tc>
+          <w:tcPr>
+            <w:tcW w:w="5330" w:type="dxa"/>
+          </w:tcPr>
+          <w:p>
+            <w:pPr>
+              <w:pStyle w:val="NoSpacing"/>
+              <w:spacing w:line="360" w:lineRule="auto"/>
+              <w:rPr>
+                <w:rFonts w:asciiTheme="majorHAnsi" w:hAnsiTheme="majorHAnsi"/>
+                <w:b/>
+              </w:rPr>
+            </w:pPr>
+            <w:r>
+              <w:rPr>
+                <w:rFonts w:asciiTheme="majorHAnsi" w:hAnsiTheme="majorHAnsi"/>
+                <w:b/>
+              </w:rPr>
+              <w:t>Key control</w:t>
+            </w:r>
+          </w:p>
+        </w:tc>
+        <w:tc>
+          <w:tcPr>
+            <w:tcW w:w="5326" w:type="dxa"/>
+          </w:tcPr>
+          <w:p>
+            <w:pPr>
+              <w:pStyle w:val="NoSpacing"/>
+              <w:spacing w:line="360" w:lineRule="auto"/>
+              <w:rPr>
+                <w:rFonts w:asciiTheme="majorHAnsi" w:hAnsiTheme="majorHAnsi"/>
+                <w:b/>
+              </w:rPr>
+            </w:pPr>
+            <w:r>
+              <w:rPr>
+                <w:rFonts w:asciiTheme="majorHAnsi" w:hAnsiTheme="majorHAnsi"/>
+                <w:b/>
+              </w:rPr>
+              <w:t>Action</w:t>
+            </w:r>
+          </w:p>
+        </w:tc>
+      </w:tr>
+      <w:tr>
+        <w:tc>
+          <w:tcPr>
+            <w:tcW w:w="5330" w:type="dxa"/>
+          </w:tcPr>
+          <w:p>
+            <w:pPr>
+              <w:pStyle w:val="NoSpacing"/>
+              <w:spacing w:line="360" w:lineRule="auto"/>
+              <w:rPr>
+                <w:rFonts w:asciiTheme="majorHAnsi" w:hAnsiTheme="majorHAnsi"/>
+              </w:rPr>
+            </w:pPr>
+            <w:r>
+              <w:rPr>
+                <w:rFonts w:asciiTheme="majorHAnsi" w:hAnsiTheme="majorHAnsi"/>
+              </w:rPr>
+              <w:t xml:space="preserve">A  / &lt;- </w:t>
+            </w:r>
+          </w:p>
+        </w:tc>
+        <w:tc>
+          <w:tcPr>
+            <w:tcW w:w="5326" w:type="dxa"/>
+          </w:tcPr>
+          <w:p>
+            <w:pPr>
+              <w:pStyle w:val="NoSpacing"/>
+              <w:spacing w:line="360" w:lineRule="auto"/>
+              <w:rPr>
+                <w:rFonts w:asciiTheme="majorHAnsi" w:hAnsiTheme="majorHAnsi"/>
+              </w:rPr>
+            </w:pPr>
+            <w:r>
+              <w:rPr>
+                <w:rFonts w:asciiTheme="majorHAnsi" w:hAnsiTheme="majorHAnsi"/>
+              </w:rPr>
+              <w:t>Moves paddle to the left.</w:t>
+            </w:r>
+          </w:p>
+        </w:tc>
+      </w:tr>
+      <w:tr>
+        <w:tc>
+          <w:tcPr>
+            <w:tcW w:w="5330" w:type="dxa"/>
+          </w:tcPr>
+          <w:p>
+            <w:pPr>
+              <w:pStyle w:val="NoSpacing"/>
+              <w:spacing w:line="360" w:lineRule="auto"/>
+              <w:rPr>
+                <w:rFonts w:asciiTheme="majorHAnsi" w:hAnsiTheme="majorHAnsi"/>
+              </w:rPr>
+            </w:pPr>
+            <w:r>
+              <w:rPr>
+                <w:rFonts w:asciiTheme="majorHAnsi" w:hAnsiTheme="majorHAnsi"/>
+              </w:rPr>
+              <w:t>D  / -&gt;</w:t>
+            </w:r>
+          </w:p>
+        </w:tc>
+        <w:tc>
+          <w:tcPr>
+            <w:tcW w:w="5326" w:type="dxa"/>
+          </w:tcPr>
+          <w:p>
+            <w:pPr>
+              <w:pStyle w:val="NoSpacing"/>
+              <w:spacing w:line="360" w:lineRule="auto"/>
+              <w:rPr>
+                <w:rFonts w:asciiTheme="majorHAnsi" w:hAnsiTheme="majorHAnsi"/>
+              </w:rPr>
+            </w:pPr>
+            <w:r>
+              <w:rPr>
+                <w:rFonts w:asciiTheme="majorHAnsi" w:hAnsiTheme="majorHAnsi"/>
+              </w:rPr>
+              <w:t>Moves paddle to the right.</w:t>
+            </w:r>
+          </w:p>
+        </w:tc>
+      </w:tr>
+      <w:tr>
+        <w:tc>
+          <w:tcPr>
+            <w:tcW w:w="5330" w:type="dxa"/>
+          </w:tcPr>
+          <w:p>
+            <w:pPr>
+              <w:pStyle w:val="NoSpacing"/>
+              <w:spacing w:line="360" w:lineRule="auto"/>
+              <w:rPr>
+                <w:rFonts w:asciiTheme="majorHAnsi" w:hAnsiTheme="majorHAnsi"/>
+              </w:rPr>
+            </w:pPr>
+            <w:r>
+              <w:rPr>
+                <w:rFonts w:asciiTheme="majorHAnsi" w:hAnsiTheme="majorHAnsi"/>
+              </w:rPr>
+              <w:t>Space bar</w:t>
+            </w:r>
+          </w:p>
+        </w:tc>
+        <w:tc>
+          <w:tcPr>
+            <w:tcW w:w="5326" w:type="dxa"/>
+          </w:tcPr>
+          <w:p>
+            <w:pPr>
+              <w:pStyle w:val="NoSpacing"/>
+              <w:spacing w:line="360" w:lineRule="auto"/>
+              <w:rPr>
+                <w:rFonts w:asciiTheme="majorHAnsi" w:hAnsiTheme="majorHAnsi"/>
+              </w:rPr>
+            </w:pPr>
+            <w:r>
+              <w:rPr>
+                <w:rFonts w:asciiTheme="majorHAnsi" w:hAnsiTheme="majorHAnsi"/>
+              </w:rPr>
+              <w:t>Launches the ball from the paddle.</w:t>
+            </w:r>
+          </w:p>
+        </w:tc>
+      </w:tr>
+    </w:tbl>
+    <w:p>
+      <w:pPr>
+        <w:pStyle w:val="NoSpacing"/>
+        <w:spacing w:line="360" w:lineRule="auto"/>
+        <w:ind w:left="360"/>
+        <w:rPr>
+          <w:rFonts w:asciiTheme="majorHAnsi" w:hAnsiTheme="majorHAnsi"/>
+          <w:b/>
+        </w:rPr>
+      </w:pPr>
+    </w:p>
+    <w:p>
+      <w:pPr>
+        <w:pStyle w:val="NoSpacing"/>
+        <w:numPr>
+          <w:ilvl w:val="0"/>
+          <w:numId w:val="19"/>
+        </w:numPr>
+        <w:spacing w:line="360" w:lineRule="auto"/>
+        <w:rPr>
+          <w:rFonts w:asciiTheme="majorHAnsi" w:hAnsiTheme="majorHAnsi"/>
+          <w:b/>
+        </w:rPr>
+      </w:pPr>
+      <w:r>
+        <w:rPr>
+          <w:rFonts w:asciiTheme="majorHAnsi" w:hAnsiTheme="majorHAnsi"/>
+          <w:b/>
+        </w:rPr>
+        <w:t>Interfaces</w:t>
+      </w:r>
+    </w:p>
+    <w:tbl>
+      <w:tblPr>
+        <w:tblStyle w:val="TableGrid"/>
+        <w:tblW w:w="0" w:type="auto"/>
+        <w:tblInd w:w="360" w:type="dxa"/>
+        <w:tblLook w:val="04A0"/>
+      </w:tblPr>
+      <w:tblGrid>
+        <w:gridCol w:w="5315"/>
+        <w:gridCol w:w="5341"/>
+      </w:tblGrid>
+      <w:tr>
+        <w:tc>
+          <w:tcPr>
+            <w:tcW w:w="5315" w:type="dxa"/>
+          </w:tcPr>
+          <w:p>
+            <w:pPr>
+              <w:pStyle w:val="NoSpacing"/>
+              <w:spacing w:line="360" w:lineRule="auto"/>
+              <w:rPr>
+                <w:rFonts w:asciiTheme="majorHAnsi" w:hAnsiTheme="majorHAnsi"/>
+                <w:b/>
+              </w:rPr>
+            </w:pPr>
+            <w:r>
+              <w:rPr>
+                <w:rFonts w:asciiTheme="majorHAnsi" w:hAnsiTheme="majorHAnsi"/>
+                <w:b/>
+              </w:rPr>
+              <w:t>Main Menu</w:t>
+            </w:r>
+          </w:p>
+        </w:tc>
+        <w:tc>
+          <w:tcPr>
+            <w:tcW w:w="5341" w:type="dxa"/>
+          </w:tcPr>
+          <w:p>
+            <w:pPr>
+              <w:pStyle w:val="NoSpacing"/>
+              <w:spacing w:line="360" w:lineRule="auto"/>
+              <w:rPr>
+                <w:rFonts w:asciiTheme="majorHAnsi" w:hAnsiTheme="majorHAnsi"/>
+                <w:b/>
+              </w:rPr>
+            </w:pPr>
+            <w:r>
+              <w:rPr>
+                <w:rFonts w:asciiTheme="majorHAnsi" w:hAnsiTheme="majorHAnsi"/>
+                <w:b/>
+              </w:rPr>
+              <w:t>Description</w:t>
+            </w:r>
+          </w:p>
+        </w:tc>
+      </w:tr>
+      <w:tr>
+        <w:tc>
+          <w:tcPr>
+            <w:tcW w:w="5315" w:type="dxa"/>
+          </w:tcPr>
+          <w:p>
+            <w:pPr>
+              <w:pStyle w:val="NoSpacing"/>
+              <w:spacing w:line="360" w:lineRule="auto"/>
+              <w:rPr>
+                <w:rFonts w:asciiTheme="majorHAnsi" w:hAnsiTheme="majorHAnsi"/>
+              </w:rPr>
+            </w:pPr>
+            <w:r>
+              <w:rPr>
+                <w:rFonts w:asciiTheme="majorHAnsi" w:hAnsiTheme="majorHAnsi"/>
+              </w:rPr>
+              <w:t>New Game</w:t>
+            </w:r>
+          </w:p>
+        </w:tc>
+        <w:tc>
+          <w:tcPr>
+            <w:tcW w:w="5341" w:type="dxa"/>
+          </w:tcPr>
+          <w:p>
+            <w:pPr>
+              <w:pStyle w:val="NoSpacing"/>
+              <w:spacing w:line="360" w:lineRule="auto"/>
+              <w:rPr>
+                <w:rFonts w:asciiTheme="majorHAnsi" w:hAnsiTheme="majorHAnsi"/>
+              </w:rPr>
+            </w:pPr>
+            <w:r>
+              <w:rPr>
+                <w:rFonts w:asciiTheme="majorHAnsi" w:hAnsiTheme="majorHAnsi"/>
+              </w:rPr>
+              <w:t>Start the game.</w:t>
+            </w:r>
+          </w:p>
+        </w:tc>
+      </w:tr>
+      <w:tr>
+        <w:tc>
+          <w:tcPr>
+            <w:tcW w:w="5315" w:type="dxa"/>
+          </w:tcPr>
+          <w:p>
+            <w:pPr>
+              <w:pStyle w:val="NoSpacing"/>
+              <w:spacing w:line="360" w:lineRule="auto"/>
+              <w:rPr>
+                <w:rFonts w:asciiTheme="majorHAnsi" w:hAnsiTheme="majorHAnsi"/>
+              </w:rPr>
+            </w:pPr>
+            <w:r>
+              <w:rPr>
+                <w:rFonts w:asciiTheme="majorHAnsi" w:hAnsiTheme="majorHAnsi"/>
+              </w:rPr>
+              <w:t>Choose Character</w:t>
+            </w:r>
+          </w:p>
+        </w:tc>
+        <w:tc>
+          <w:tcPr>
+            <w:tcW w:w="5341" w:type="dxa"/>
+          </w:tcPr>
+          <w:p>
+            <w:pPr>
+              <w:pStyle w:val="NoSpacing"/>
+              <w:spacing w:line="360" w:lineRule="auto"/>
+              <w:rPr>
+                <w:rFonts w:asciiTheme="majorHAnsi" w:hAnsiTheme="majorHAnsi"/>
+              </w:rPr>
+            </w:pPr>
+            <w:r>
+              <w:rPr>
+                <w:rFonts w:asciiTheme="majorHAnsi" w:hAnsiTheme="majorHAnsi"/>
+              </w:rPr>
+              <w:t>Before starting the game, player has to choose between Chat Noir or Ladybug as their main character.</w:t>
+            </w:r>
+          </w:p>
+        </w:tc>
+      </w:tr>
+      <w:tr>
+        <w:tc>
+          <w:tcPr>
+            <w:tcW w:w="5315" w:type="dxa"/>
+          </w:tcPr>
+          <w:p>
+            <w:pPr>
+              <w:pStyle w:val="NoSpacing"/>
+              <w:spacing w:line="360" w:lineRule="auto"/>
+              <w:rPr>
+                <w:rFonts w:asciiTheme="majorHAnsi" w:hAnsiTheme="majorHAnsi"/>
+              </w:rPr>
+            </w:pPr>
+            <w:r>
+              <w:rPr>
+                <w:rFonts w:asciiTheme="majorHAnsi" w:hAnsiTheme="majorHAnsi"/>
+              </w:rPr>
+              <w:t>Help</w:t>
+            </w:r>
+          </w:p>
+        </w:tc>
+        <w:tc>
+          <w:tcPr>
+            <w:tcW w:w="5341" w:type="dxa"/>
+          </w:tcPr>
+          <w:p>
+            <w:pPr>
+              <w:pStyle w:val="NoSpacing"/>
+              <w:spacing w:line="360" w:lineRule="auto"/>
+              <w:rPr>
+                <w:rFonts w:asciiTheme="majorHAnsi" w:hAnsiTheme="majorHAnsi"/>
+              </w:rPr>
+            </w:pPr>
+            <w:r>
+              <w:rPr>
+                <w:rFonts w:asciiTheme="majorHAnsi" w:hAnsiTheme="majorHAnsi"/>
+              </w:rPr>
+              <w:t>Shows how to play the game and how to win it.</w:t>
+            </w:r>
+          </w:p>
+        </w:tc>
+      </w:tr>
+      <w:tr>
+        <w:tc>
+          <w:tcPr>
+            <w:tcW w:w="5315" w:type="dxa"/>
+          </w:tcPr>
+          <w:p>
+            <w:pPr>
+              <w:pStyle w:val="NoSpacing"/>
+              <w:spacing w:line="360" w:lineRule="auto"/>
+              <w:rPr>
+                <w:rFonts w:asciiTheme="majorHAnsi" w:hAnsiTheme="majorHAnsi"/>
+              </w:rPr>
+            </w:pPr>
+            <w:r>
+              <w:rPr>
+                <w:rFonts w:asciiTheme="majorHAnsi" w:hAnsiTheme="majorHAnsi"/>
+              </w:rPr>
+              <w:t>Exit</w:t>
+            </w:r>
+          </w:p>
+        </w:tc>
+        <w:tc>
+          <w:tcPr>
+            <w:tcW w:w="5341" w:type="dxa"/>
+          </w:tcPr>
+          <w:p>
+            <w:pPr>
+              <w:pStyle w:val="NoSpacing"/>
+              <w:spacing w:line="360" w:lineRule="auto"/>
+              <w:rPr>
+                <w:rFonts w:asciiTheme="majorHAnsi" w:hAnsiTheme="majorHAnsi"/>
+              </w:rPr>
+            </w:pPr>
+            <w:r>
+              <w:rPr>
+                <w:rFonts w:asciiTheme="majorHAnsi" w:hAnsiTheme="majorHAnsi"/>
+              </w:rPr>
+              <w:t>Exit the game.</w:t>
+            </w:r>
+          </w:p>
+        </w:tc>
+      </w:tr>
+    </w:tbl>
     <w:p>
       <w:pPr>
         <w:pStyle w:val="NoSpacing"/>
@@ -1186,24 +2302,6 @@
           <w:rFonts w:asciiTheme="majorHAnsi" w:hAnsiTheme="majorHAnsi"/>
         </w:rPr>
       </w:pPr>
-      <w:r>
-        <w:rPr>
-          <w:rFonts w:asciiTheme="majorHAnsi" w:hAnsiTheme="majorHAnsi"/>
-        </w:rPr>
-        <w:t>Each level the player may encounter in the game is a variation to a pattern of walls placed accordingly onto a black background. The walls appear to be different every time the snake teleports to a</w:t>
-      </w:r>
-      <w:r>
-        <w:rPr>
-          <w:rFonts w:asciiTheme="majorHAnsi" w:hAnsiTheme="majorHAnsi"/>
-        </w:rPr>
-        <w:t xml:space="preserve">nother level through its color and two successive levels do not have the </w:t>
-      </w:r>
-      <w:r>
-        <w:rPr>
-          <w:rFonts w:asciiTheme="majorHAnsi" w:hAnsiTheme="majorHAnsi"/>
-        </w:rPr>
-        <w:t>same colored walls, indicating the change in environment. Also, with the addition of the ‘special food’, the snake’s speed may also change, which will give each level additional difficulty as the player would have to cope with fundamental changes which may hinder the player from finishing the game.</w:t>
-      </w:r>
     </w:p>
     <w:p>
       <w:pPr>
@@ -1276,13 +2374,65 @@
     <w:p>
       <w:pPr>
         <w:pStyle w:val="NoSpacing"/>
-        <w:spacing w:line="360" w:lineRule="auto"/>
-        <w:jc w:val="center"/>
-        <w:rPr>
-          <w:rFonts w:asciiTheme="majorHAnsi" w:hAnsiTheme="majorHAnsi"/>
-          <w:b/>
-        </w:rPr>
-      </w:pPr>
+        <w:numPr>
+          <w:ilvl w:val="0"/>
+          <w:numId w:val="20"/>
+        </w:numPr>
+        <w:spacing w:line="360" w:lineRule="auto"/>
+        <w:rPr>
+          <w:rFonts w:asciiTheme="majorHAnsi" w:hAnsiTheme="majorHAnsi"/>
+          <w:b/>
+        </w:rPr>
+      </w:pPr>
+      <w:r>
+        <w:rPr>
+          <w:rFonts w:asciiTheme="majorHAnsi" w:hAnsiTheme="majorHAnsi"/>
+          <w:b/>
+        </w:rPr>
+        <w:t>Visual and audio style</w:t>
+      </w:r>
+    </w:p>
+    <w:p>
+      <w:pPr>
+        <w:pStyle w:val="NoSpacing"/>
+        <w:numPr>
+          <w:ilvl w:val="0"/>
+          <w:numId w:val="20"/>
+        </w:numPr>
+        <w:spacing w:line="360" w:lineRule="auto"/>
+        <w:rPr>
+          <w:rFonts w:asciiTheme="majorHAnsi" w:hAnsiTheme="majorHAnsi"/>
+          <w:b/>
+        </w:rPr>
+      </w:pPr>
+      <w:r>
+        <w:rPr>
+          <w:rFonts w:asciiTheme="majorHAnsi" w:hAnsiTheme="majorHAnsi"/>
+          <w:b/>
+        </w:rPr>
+        <w:t>Environment and character effects</w:t>
+      </w:r>
+    </w:p>
+    <w:p>
+      <w:pPr>
+        <w:pStyle w:val="NoSpacing"/>
+        <w:numPr>
+          <w:ilvl w:val="0"/>
+          <w:numId w:val="20"/>
+        </w:numPr>
+        <w:spacing w:line="360" w:lineRule="auto"/>
+        <w:rPr>
+          <w:rFonts w:asciiTheme="majorHAnsi" w:hAnsiTheme="majorHAnsi"/>
+          <w:b/>
+        </w:rPr>
+      </w:pPr>
+      <w:r>
+        <w:rPr>
+          <w:rFonts w:asciiTheme="majorHAnsi" w:hAnsiTheme="majorHAnsi"/>
+          <w:b/>
+        </w:rPr>
+        <w:t>Soundtrack</w:t>
+      </w:r>
     </w:p>
     <w:p>
       <w:pPr>
@@ -1293,12 +2443,6 @@
           <w:rFonts w:asciiTheme="majorHAnsi" w:hAnsiTheme="majorHAnsi"/>
         </w:rPr>
       </w:pPr>
-      <w:r>
-        <w:rPr>
-          <w:rFonts w:asciiTheme="majorHAnsi" w:hAnsiTheme="majorHAnsi"/>
-        </w:rPr>
-        <w:t>Each level the player may encounter in the game is a variation to a pattern of walls placed accordingly onto a black background. The walls appear to be different every time the snake teleports to another level through its color and two successive levels do not have the same colored walls, indicating the change in environment. Also, with the addition of the ‘special food’, the snake’s speed may also change, which will give each level additional difficulty as the player would have to cope with fundamental changes which may hinder the player from finishing the game.</w:t>
-      </w:r>
     </w:p>
     <w:p>
       <w:pPr>
@@ -1374,6 +2518,16 @@
       <w:pPr>
         <w:pStyle w:val="NoSpacing"/>
         <w:spacing w:line="360" w:lineRule="auto"/>
+        <w:rPr>
+          <w:rFonts w:asciiTheme="majorHAnsi" w:hAnsiTheme="majorHAnsi"/>
+          <w:b/>
+        </w:rPr>
+      </w:pPr>
+    </w:p>
+    <w:p>
+      <w:pPr>
+        <w:pStyle w:val="NoSpacing"/>
+        <w:spacing w:line="360" w:lineRule="auto"/>
         <w:jc w:val="center"/>
         <w:rPr>
           <w:rFonts w:asciiTheme="majorHAnsi" w:hAnsiTheme="majorHAnsi"/>
@@ -1381,1087 +2535,8 @@
         </w:rPr>
       </w:pPr>
     </w:p>
-    <w:p>
-      <w:pPr>
-        <w:pStyle w:val="NoSpacing"/>
-        <w:spacing w:line="360" w:lineRule="auto"/>
-        <w:jc w:val="center"/>
-        <w:rPr>
-          <w:rFonts w:asciiTheme="majorHAnsi" w:hAnsiTheme="majorHAnsi"/>
-          <w:b/>
-        </w:rPr>
-      </w:pPr>
-    </w:p>
-    <w:p>
-      <w:pPr>
-        <w:pStyle w:val="NoSpacing"/>
-        <w:spacing w:line="360" w:lineRule="auto"/>
-        <w:jc w:val="center"/>
-        <w:rPr>
-          <w:rFonts w:asciiTheme="majorHAnsi" w:hAnsiTheme="majorHAnsi"/>
-          <w:b/>
-        </w:rPr>
-      </w:pPr>
-      <w:r>
-        <w:rPr>
-          <w:rFonts w:asciiTheme="majorHAnsi" w:hAnsiTheme="majorHAnsi"/>
-          <w:b/>
-          <w:noProof/>
-          <w:lang w:val="en-PH" w:eastAsia="ja-JP"/>
-        </w:rPr>
-        <w:pict>
-          <v:shape id="Picture 5" o:spid="_x0000_i1025" type="#_x0000_t75" alt="snake_head_eat.png" style="width:15pt;height:15pt;visibility:visible;mso-wrap-style:square" o:bullet="t">
-            <v:imagedata r:id="rId8" o:title="snake_head_eat"/>
-          </v:shape>
-        </w:pict>
-      </w:r>
-      <w:r>
-        <w:rPr>
-          <w:rFonts w:asciiTheme="majorHAnsi" w:hAnsiTheme="majorHAnsi"/>
-          <w:b/>
-        </w:rPr>
-        <w:t xml:space="preserve">   </w:t>
-      </w:r>
-      <w:r>
-        <w:rPr>
-          <w:rFonts w:asciiTheme="majorHAnsi" w:hAnsiTheme="majorHAnsi"/>
-          <w:b/>
-          <w:noProof/>
-          <w:lang w:val="en-PH" w:eastAsia="ja-JP"/>
-        </w:rPr>
-        <w:drawing>
-          <wp:inline distT="0" distB="0" distL="0" distR="0">
-            <wp:extent cx="190476" cy="190476"/>
-            <wp:effectExtent l="19050" t="0" r="24" b="0"/>
-            <wp:docPr id="17" name="Picture 7" descr="snake.png"/>
-            <wp:cNvGraphicFramePr>
-              <a:graphicFrameLocks xmlns:a="http://schemas.openxmlformats.org/drawingml/2006/main" noChangeAspect="1"/>
-            </wp:cNvGraphicFramePr>
-            <a:graphic xmlns:a="http://schemas.openxmlformats.org/drawingml/2006/main">
-              <a:graphicData uri="http://schemas.openxmlformats.org/drawingml/2006/picture">
-                <pic:pic xmlns:pic="http://schemas.openxmlformats.org/drawingml/2006/picture">
-                  <pic:nvPicPr>
-                    <pic:cNvPr id="0" name="snake.png"/>
-                    <pic:cNvPicPr/>
-                  </pic:nvPicPr>
-                  <pic:blipFill>
-                    <a:blip r:embed="rId9"/>
-                    <a:stretch>
-                      <a:fillRect/>
-                    </a:stretch>
-                  </pic:blipFill>
-                  <pic:spPr>
-                    <a:xfrm>
-                      <a:off x="0" y="0"/>
-                      <a:ext cx="190476" cy="190476"/>
-                    </a:xfrm>
-                    <a:prstGeom prst="rect">
-                      <a:avLst/>
-                    </a:prstGeom>
-                  </pic:spPr>
-                </pic:pic>
-              </a:graphicData>
-            </a:graphic>
-          </wp:inline>
-        </w:drawing>
-      </w:r>
-    </w:p>
-    <w:p>
-      <w:pPr>
-        <w:pStyle w:val="NoSpacing"/>
-        <w:spacing w:line="360" w:lineRule="auto"/>
-        <w:jc w:val="center"/>
-        <w:rPr>
-          <w:rFonts w:asciiTheme="majorHAnsi" w:hAnsiTheme="majorHAnsi"/>
-          <w:i/>
-        </w:rPr>
-      </w:pPr>
-      <w:r>
-        <w:rPr>
-          <w:rFonts w:asciiTheme="majorHAnsi" w:hAnsiTheme="majorHAnsi"/>
-          <w:i/>
-        </w:rPr>
-        <w:t xml:space="preserve">Fig. 1. Snake </w:t>
-      </w:r>
-      <w:r>
-        <w:rPr>
-          <w:rFonts w:asciiTheme="majorHAnsi" w:hAnsiTheme="majorHAnsi"/>
-          <w:i/>
-        </w:rPr>
-        <w:t>images</w:t>
-      </w:r>
-      <w:r>
-        <w:rPr>
-          <w:rFonts w:asciiTheme="majorHAnsi" w:hAnsiTheme="majorHAnsi"/>
-          <w:i/>
-        </w:rPr>
-        <w:t xml:space="preserve"> to be used. </w:t>
-      </w:r>
-    </w:p>
-    <w:p>
-      <w:pPr>
-        <w:pStyle w:val="NoSpacing"/>
-        <w:spacing w:line="360" w:lineRule="auto"/>
-        <w:jc w:val="center"/>
-        <w:rPr>
-          <w:rFonts w:asciiTheme="majorHAnsi" w:hAnsiTheme="majorHAnsi"/>
-          <w:i/>
-        </w:rPr>
-      </w:pPr>
-      <w:r>
-        <w:rPr>
-          <w:rFonts w:asciiTheme="majorHAnsi" w:hAnsiTheme="majorHAnsi"/>
-          <w:i/>
-        </w:rPr>
-        <w:t>Fig. 1-a. The one on the left was the original design and will be used when the snake is</w:t>
-      </w:r>
-    </w:p>
-    <w:p>
-      <w:pPr>
-        <w:pStyle w:val="NoSpacing"/>
-        <w:spacing w:line="360" w:lineRule="auto"/>
-        <w:jc w:val="center"/>
-        <w:rPr>
-          <w:rFonts w:asciiTheme="majorHAnsi" w:hAnsiTheme="majorHAnsi"/>
-          <w:i/>
-        </w:rPr>
-      </w:pPr>
-      <w:r>
-        <w:rPr>
-          <w:rFonts w:asciiTheme="majorHAnsi" w:hAnsiTheme="majorHAnsi"/>
-          <w:i/>
-        </w:rPr>
-        <w:t xml:space="preserve">about to eat the food. </w:t>
-      </w:r>
-    </w:p>
-    <w:p>
-      <w:pPr>
-        <w:pStyle w:val="NoSpacing"/>
-        <w:spacing w:line="360" w:lineRule="auto"/>
-        <w:jc w:val="center"/>
-        <w:rPr>
-          <w:rFonts w:asciiTheme="majorHAnsi" w:hAnsiTheme="majorHAnsi"/>
-          <w:i/>
-        </w:rPr>
-      </w:pPr>
-      <w:r>
-        <w:rPr>
-          <w:rFonts w:asciiTheme="majorHAnsi" w:hAnsiTheme="majorHAnsi"/>
-          <w:i/>
-        </w:rPr>
-        <w:t>Fig. 1-b. The one on the right is a simplified sprite to represent the entire snake from head to body.</w:t>
-      </w:r>
-    </w:p>
-    <w:p>
-      <w:pPr>
-        <w:pStyle w:val="NoSpacing"/>
-        <w:spacing w:line="360" w:lineRule="auto"/>
-        <w:jc w:val="center"/>
-        <w:rPr>
-          <w:rFonts w:asciiTheme="majorHAnsi" w:hAnsiTheme="majorHAnsi"/>
-          <w:i/>
-        </w:rPr>
-      </w:pPr>
-    </w:p>
-    <w:p>
-      <w:pPr>
-        <w:pStyle w:val="NoSpacing"/>
-        <w:spacing w:line="360" w:lineRule="auto"/>
-        <w:jc w:val="center"/>
-        <w:rPr>
-          <w:rFonts w:asciiTheme="majorHAnsi" w:hAnsiTheme="majorHAnsi"/>
-          <w:b/>
-        </w:rPr>
-      </w:pPr>
-      <w:r>
-        <w:rPr>
-          <w:rFonts w:asciiTheme="majorHAnsi" w:hAnsiTheme="majorHAnsi"/>
-          <w:b/>
-          <w:noProof/>
-          <w:lang w:val="en-PH" w:eastAsia="ja-JP"/>
-        </w:rPr>
-        <w:pict>
-          <v:shape id="Picture 1" o:spid="_x0000_i1026" type="#_x0000_t75" alt="bonus.png" style="width:15pt;height:15pt;visibility:visible;mso-wrap-style:square" o:bullet="t">
-            <v:imagedata r:id="rId10" o:title="bonus"/>
-          </v:shape>
-        </w:pict>
-      </w:r>
-      <w:r>
-        <w:rPr>
-          <w:rFonts w:asciiTheme="majorHAnsi" w:hAnsiTheme="majorHAnsi"/>
-          <w:b/>
-        </w:rPr>
-        <w:t xml:space="preserve">    </w:t>
-      </w:r>
-      <w:r>
-        <w:rPr>
-          <w:rFonts w:asciiTheme="majorHAnsi" w:hAnsiTheme="majorHAnsi"/>
-          <w:b/>
-          <w:noProof/>
-          <w:lang w:val="en-PH" w:eastAsia="ja-JP"/>
-        </w:rPr>
-        <w:drawing>
-          <wp:inline distT="0" distB="0" distL="0" distR="0">
-            <wp:extent cx="190577" cy="190577"/>
-            <wp:effectExtent l="19050" t="0" r="0" b="0"/>
-            <wp:docPr id="18" name="Picture 8" descr="snake_food.png"/>
-            <wp:cNvGraphicFramePr>
-              <a:graphicFrameLocks xmlns:a="http://schemas.openxmlformats.org/drawingml/2006/main" noChangeAspect="1"/>
-            </wp:cNvGraphicFramePr>
-            <a:graphic xmlns:a="http://schemas.openxmlformats.org/drawingml/2006/main">
-              <a:graphicData uri="http://schemas.openxmlformats.org/drawingml/2006/picture">
-                <pic:pic xmlns:pic="http://schemas.openxmlformats.org/drawingml/2006/picture">
-                  <pic:nvPicPr>
-                    <pic:cNvPr id="0" name="snake_food.png"/>
-                    <pic:cNvPicPr/>
-                  </pic:nvPicPr>
-                  <pic:blipFill>
-                    <a:blip r:embed="rId11"/>
-                    <a:stretch>
-                      <a:fillRect/>
-                    </a:stretch>
-                  </pic:blipFill>
-                  <pic:spPr>
-                    <a:xfrm>
-                      <a:off x="0" y="0"/>
-                      <a:ext cx="190577" cy="190577"/>
-                    </a:xfrm>
-                    <a:prstGeom prst="rect">
-                      <a:avLst/>
-                    </a:prstGeom>
-                  </pic:spPr>
-                </pic:pic>
-              </a:graphicData>
-            </a:graphic>
-          </wp:inline>
-        </w:drawing>
-      </w:r>
-    </w:p>
-    <w:p>
-      <w:pPr>
-        <w:pStyle w:val="NoSpacing"/>
-        <w:spacing w:line="360" w:lineRule="auto"/>
-        <w:jc w:val="center"/>
-        <w:rPr>
-          <w:rFonts w:asciiTheme="majorHAnsi" w:hAnsiTheme="majorHAnsi"/>
-          <w:i/>
-        </w:rPr>
-      </w:pPr>
-      <w:r>
-        <w:rPr>
-          <w:rFonts w:asciiTheme="majorHAnsi" w:hAnsiTheme="majorHAnsi"/>
-          <w:i/>
-        </w:rPr>
-        <w:t>Fig. 2. Food images to be used.</w:t>
-      </w:r>
-      <w:r>
-        <w:rPr>
-          <w:rFonts w:asciiTheme="majorHAnsi" w:hAnsiTheme="majorHAnsi"/>
-          <w:i/>
-        </w:rPr>
-        <w:br/>
-        <w:t>Fig. 2-a. The one on the left represents the ‘special food’ in the game.</w:t>
-      </w:r>
-      <w:r>
-        <w:rPr>
-          <w:rFonts w:asciiTheme="majorHAnsi" w:hAnsiTheme="majorHAnsi"/>
-          <w:i/>
-        </w:rPr>
-        <w:br/>
-        <w:t>As explained in the previous chapters, the snake will be teleported to a new level and have its speed changed when it eats this.</w:t>
-      </w:r>
-      <w:r>
-        <w:rPr>
-          <w:rFonts w:asciiTheme="majorHAnsi" w:hAnsiTheme="majorHAnsi"/>
-          <w:i/>
-        </w:rPr>
-        <w:br/>
-        <w:t>Fig. 2-b. The one on the right represents the ‘regular food’ in the game.</w:t>
-      </w:r>
-    </w:p>
-    <w:p>
-      <w:pPr>
-        <w:pStyle w:val="NoSpacing"/>
-        <w:spacing w:line="360" w:lineRule="auto"/>
-        <w:jc w:val="center"/>
-        <w:rPr>
-          <w:rFonts w:asciiTheme="majorHAnsi" w:hAnsiTheme="majorHAnsi"/>
-          <w:i/>
-        </w:rPr>
-      </w:pPr>
-    </w:p>
-    <w:p>
-      <w:pPr>
-        <w:pStyle w:val="NoSpacing"/>
-        <w:spacing w:line="360" w:lineRule="auto"/>
-        <w:jc w:val="center"/>
-        <w:rPr>
-          <w:rFonts w:asciiTheme="majorHAnsi" w:hAnsiTheme="majorHAnsi"/>
-          <w:b/>
-        </w:rPr>
-      </w:pPr>
-      <w:r>
-        <w:rPr>
-          <w:rFonts w:asciiTheme="majorHAnsi" w:hAnsiTheme="majorHAnsi"/>
-          <w:b/>
-          <w:noProof/>
-          <w:lang w:val="en-PH" w:eastAsia="ja-JP"/>
-        </w:rPr>
-        <w:pict>
-          <v:shape id="Picture 9" o:spid="_x0000_i1027" type="#_x0000_t75" alt="wall.png" style="width:15pt;height:15pt;visibility:visible;mso-wrap-style:square" o:bullet="t">
-            <v:imagedata r:id="rId12" o:title="wall"/>
-          </v:shape>
-        </w:pict>
-      </w:r>
-      <w:r>
-        <w:rPr>
-          <w:rFonts w:asciiTheme="majorHAnsi" w:hAnsiTheme="majorHAnsi"/>
-          <w:b/>
-        </w:rPr>
-        <w:t xml:space="preserve">   </w:t>
-      </w:r>
-      <w:r>
-        <w:rPr>
-          <w:rFonts w:asciiTheme="majorHAnsi" w:hAnsiTheme="majorHAnsi"/>
-          <w:b/>
-          <w:noProof/>
-          <w:lang w:val="en-PH" w:eastAsia="ja-JP"/>
-        </w:rPr>
-        <w:drawing>
-          <wp:inline distT="0" distB="0" distL="0" distR="0">
-            <wp:extent cx="190476" cy="190476"/>
-            <wp:effectExtent l="19050" t="0" r="24" b="0"/>
-            <wp:docPr id="19" name="Picture 10" descr="wall2.png"/>
-            <wp:cNvGraphicFramePr>
-              <a:graphicFrameLocks xmlns:a="http://schemas.openxmlformats.org/drawingml/2006/main" noChangeAspect="1"/>
-            </wp:cNvGraphicFramePr>
-            <a:graphic xmlns:a="http://schemas.openxmlformats.org/drawingml/2006/main">
-              <a:graphicData uri="http://schemas.openxmlformats.org/drawingml/2006/picture">
-                <pic:pic xmlns:pic="http://schemas.openxmlformats.org/drawingml/2006/picture">
-                  <pic:nvPicPr>
-                    <pic:cNvPr id="0" name="wall2.png"/>
-                    <pic:cNvPicPr/>
-                  </pic:nvPicPr>
-                  <pic:blipFill>
-                    <a:blip r:embed="rId13"/>
-                    <a:stretch>
-                      <a:fillRect/>
-                    </a:stretch>
-                  </pic:blipFill>
-                  <pic:spPr>
-                    <a:xfrm>
-                      <a:off x="0" y="0"/>
-                      <a:ext cx="190476" cy="190476"/>
-                    </a:xfrm>
-                    <a:prstGeom prst="rect">
-                      <a:avLst/>
-                    </a:prstGeom>
-                  </pic:spPr>
-                </pic:pic>
-              </a:graphicData>
-            </a:graphic>
-          </wp:inline>
-        </w:drawing>
-      </w:r>
-    </w:p>
-    <w:p>
-      <w:pPr>
-        <w:pStyle w:val="NoSpacing"/>
-        <w:spacing w:line="360" w:lineRule="auto"/>
-        <w:jc w:val="center"/>
-        <w:rPr>
-          <w:rFonts w:asciiTheme="majorHAnsi" w:hAnsiTheme="majorHAnsi"/>
-          <w:i/>
-        </w:rPr>
-      </w:pPr>
-      <w:r>
-        <w:rPr>
-          <w:rFonts w:asciiTheme="majorHAnsi" w:hAnsiTheme="majorHAnsi"/>
-          <w:i/>
-        </w:rPr>
-        <w:t>Fig. 3. Wall images to be used.</w:t>
-      </w:r>
-      <w:r>
-        <w:rPr>
-          <w:rFonts w:asciiTheme="majorHAnsi" w:hAnsiTheme="majorHAnsi"/>
-          <w:i/>
-        </w:rPr>
-        <w:br/>
-        <w:t xml:space="preserve">These are to be used to represent different levels in the game. A different design and/or color </w:t>
-      </w:r>
-      <w:r>
-        <w:rPr>
-          <w:rFonts w:asciiTheme="majorHAnsi" w:hAnsiTheme="majorHAnsi"/>
-          <w:i/>
-        </w:rPr>
-        <w:t>can be applied to create more walls if necessary.</w:t>
-      </w:r>
-    </w:p>
-    <w:p>
-      <w:pPr>
-        <w:pStyle w:val="NoSpacing"/>
-        <w:spacing w:line="360" w:lineRule="auto"/>
-        <w:jc w:val="center"/>
-        <w:rPr>
-          <w:rFonts w:asciiTheme="majorHAnsi" w:hAnsiTheme="majorHAnsi"/>
-          <w:i/>
-        </w:rPr>
-      </w:pPr>
-    </w:p>
-    <w:p>
-      <w:pPr>
-        <w:pStyle w:val="NoSpacing"/>
-        <w:spacing w:line="360" w:lineRule="auto"/>
-        <w:jc w:val="center"/>
-        <w:rPr>
-          <w:rFonts w:asciiTheme="majorHAnsi" w:hAnsiTheme="majorHAnsi"/>
-          <w:b/>
-        </w:rPr>
-      </w:pPr>
-      <w:r>
-        <w:rPr>
-          <w:rFonts w:asciiTheme="majorHAnsi" w:hAnsiTheme="majorHAnsi"/>
-          <w:b/>
-          <w:noProof/>
-          <w:lang w:val="en-PH" w:eastAsia="ja-JP"/>
-        </w:rPr>
-        <w:drawing>
-          <wp:inline distT="0" distB="0" distL="0" distR="0">
-            <wp:extent cx="304843" cy="304843"/>
-            <wp:effectExtent l="19050" t="0" r="0" b="0"/>
-            <wp:docPr id="20" name="Picture 13" descr="help.png"/>
-            <wp:cNvGraphicFramePr>
-              <a:graphicFrameLocks xmlns:a="http://schemas.openxmlformats.org/drawingml/2006/main" noChangeAspect="1"/>
-            </wp:cNvGraphicFramePr>
-            <a:graphic xmlns:a="http://schemas.openxmlformats.org/drawingml/2006/main">
-              <a:graphicData uri="http://schemas.openxmlformats.org/drawingml/2006/picture">
-                <pic:pic xmlns:pic="http://schemas.openxmlformats.org/drawingml/2006/picture">
-                  <pic:nvPicPr>
-                    <pic:cNvPr id="0" name="help.png"/>
-                    <pic:cNvPicPr/>
-                  </pic:nvPicPr>
-                  <pic:blipFill>
-                    <a:blip r:embed="rId14"/>
-                    <a:stretch>
-                      <a:fillRect/>
-                    </a:stretch>
-                  </pic:blipFill>
-                  <pic:spPr>
-                    <a:xfrm>
-                      <a:off x="0" y="0"/>
-                      <a:ext cx="304843" cy="304843"/>
-                    </a:xfrm>
-                    <a:prstGeom prst="rect">
-                      <a:avLst/>
-                    </a:prstGeom>
-                  </pic:spPr>
-                </pic:pic>
-              </a:graphicData>
-            </a:graphic>
-          </wp:inline>
-        </w:drawing>
-      </w:r>
-      <w:r>
-        <w:rPr>
-          <w:rFonts w:asciiTheme="majorHAnsi" w:hAnsiTheme="majorHAnsi"/>
-          <w:b/>
-          <w:noProof/>
-          <w:lang w:val="en-PH" w:eastAsia="ja-JP"/>
-        </w:rPr>
-        <w:drawing>
-          <wp:inline distT="0" distB="0" distL="0" distR="0">
-            <wp:extent cx="304843" cy="304843"/>
-            <wp:effectExtent l="19050" t="0" r="0" b="0"/>
-            <wp:docPr id="21" name="Picture 14" descr="pause.png"/>
-            <wp:cNvGraphicFramePr>
-              <a:graphicFrameLocks xmlns:a="http://schemas.openxmlformats.org/drawingml/2006/main" noChangeAspect="1"/>
-            </wp:cNvGraphicFramePr>
-            <a:graphic xmlns:a="http://schemas.openxmlformats.org/drawingml/2006/main">
-              <a:graphicData uri="http://schemas.openxmlformats.org/drawingml/2006/picture">
-                <pic:pic xmlns:pic="http://schemas.openxmlformats.org/drawingml/2006/picture">
-                  <pic:nvPicPr>
-                    <pic:cNvPr id="0" name="pause.png"/>
-                    <pic:cNvPicPr/>
-                  </pic:nvPicPr>
-                  <pic:blipFill>
-                    <a:blip r:embed="rId15"/>
-                    <a:stretch>
-                      <a:fillRect/>
-                    </a:stretch>
-                  </pic:blipFill>
-                  <pic:spPr>
-                    <a:xfrm>
-                      <a:off x="0" y="0"/>
-                      <a:ext cx="304843" cy="304843"/>
-                    </a:xfrm>
-                    <a:prstGeom prst="rect">
-                      <a:avLst/>
-                    </a:prstGeom>
-                  </pic:spPr>
-                </pic:pic>
-              </a:graphicData>
-            </a:graphic>
-          </wp:inline>
-        </w:drawing>
-      </w:r>
-      <w:r>
-        <w:rPr>
-          <w:rFonts w:asciiTheme="majorHAnsi" w:hAnsiTheme="majorHAnsi"/>
-          <w:b/>
-          <w:noProof/>
-          <w:lang w:val="en-PH" w:eastAsia="ja-JP"/>
-        </w:rPr>
-        <w:drawing>
-          <wp:inline distT="0" distB="0" distL="0" distR="0">
-            <wp:extent cx="304843" cy="304843"/>
-            <wp:effectExtent l="19050" t="0" r="0" b="0"/>
-            <wp:docPr id="22" name="Picture 15" descr="restart.png"/>
-            <wp:cNvGraphicFramePr>
-              <a:graphicFrameLocks xmlns:a="http://schemas.openxmlformats.org/drawingml/2006/main" noChangeAspect="1"/>
-            </wp:cNvGraphicFramePr>
-            <a:graphic xmlns:a="http://schemas.openxmlformats.org/drawingml/2006/main">
-              <a:graphicData uri="http://schemas.openxmlformats.org/drawingml/2006/picture">
-                <pic:pic xmlns:pic="http://schemas.openxmlformats.org/drawingml/2006/picture">
-                  <pic:nvPicPr>
-                    <pic:cNvPr id="0" name="restart.png"/>
-                    <pic:cNvPicPr/>
-                  </pic:nvPicPr>
-                  <pic:blipFill>
-                    <a:blip r:embed="rId16"/>
-                    <a:stretch>
-                      <a:fillRect/>
-                    </a:stretch>
-                  </pic:blipFill>
-                  <pic:spPr>
-                    <a:xfrm>
-                      <a:off x="0" y="0"/>
-                      <a:ext cx="304843" cy="304843"/>
-                    </a:xfrm>
-                    <a:prstGeom prst="rect">
-                      <a:avLst/>
-                    </a:prstGeom>
-                  </pic:spPr>
-                </pic:pic>
-              </a:graphicData>
-            </a:graphic>
-          </wp:inline>
-        </w:drawing>
-      </w:r>
-    </w:p>
-    <w:p>
-      <w:pPr>
-        <w:pStyle w:val="NoSpacing"/>
-        <w:spacing w:line="360" w:lineRule="auto"/>
-        <w:jc w:val="center"/>
-        <w:rPr>
-          <w:rFonts w:asciiTheme="majorHAnsi" w:hAnsiTheme="majorHAnsi"/>
-          <w:i/>
-        </w:rPr>
-      </w:pPr>
-      <w:r>
-        <w:rPr>
-          <w:rFonts w:asciiTheme="majorHAnsi" w:hAnsiTheme="majorHAnsi"/>
-          <w:i/>
-        </w:rPr>
-        <w:t>Fig. 4. Other controls of the game.</w:t>
-      </w:r>
-      <w:r>
-        <w:rPr>
-          <w:rFonts w:asciiTheme="majorHAnsi" w:hAnsiTheme="majorHAnsi"/>
-          <w:i/>
-        </w:rPr>
-        <w:br/>
-        <w:t>Fig. 4-a. The leftmost image represents ‘help’, which will show the instructions screen when the player presses the ‘H’ button on his/her keyboard.</w:t>
-      </w:r>
-    </w:p>
-    <w:p>
-      <w:pPr>
-        <w:pStyle w:val="NoSpacing"/>
-        <w:spacing w:line="360" w:lineRule="auto"/>
-        <w:jc w:val="center"/>
-        <w:rPr>
-          <w:rFonts w:asciiTheme="majorHAnsi" w:hAnsiTheme="majorHAnsi"/>
-          <w:i/>
-        </w:rPr>
-      </w:pPr>
-      <w:r>
-        <w:rPr>
-          <w:rFonts w:asciiTheme="majorHAnsi" w:hAnsiTheme="majorHAnsi"/>
-          <w:i/>
-        </w:rPr>
-        <w:t>Fig. 4-b. The image in the center represents ‘pause’, which will pause/unpause the game when the player presses the ‘P’ button on his/her keyboard.</w:t>
-      </w:r>
-    </w:p>
-    <w:p>
-      <w:pPr>
-        <w:pStyle w:val="NoSpacing"/>
-        <w:spacing w:line="360" w:lineRule="auto"/>
-        <w:jc w:val="center"/>
-        <w:rPr>
-          <w:rFonts w:asciiTheme="majorHAnsi" w:hAnsiTheme="majorHAnsi"/>
-          <w:i/>
-        </w:rPr>
-      </w:pPr>
-      <w:r>
-        <w:rPr>
-          <w:rFonts w:asciiTheme="majorHAnsi" w:hAnsiTheme="majorHAnsi"/>
-          <w:i/>
-        </w:rPr>
-        <w:t xml:space="preserve">Fig. 4-c. The rightmost image represents ‘restart’, which will restart the game when the player presses the ‘R’ button on his/her keyboard. </w:t>
-      </w:r>
-    </w:p>
-    <w:p>
-      <w:pPr>
-        <w:rPr>
-          <w:rFonts w:asciiTheme="majorHAnsi" w:hAnsiTheme="majorHAnsi"/>
-          <w:i/>
-        </w:rPr>
-      </w:pPr>
-      <w:r>
-        <w:rPr>
-          <w:rFonts w:asciiTheme="majorHAnsi" w:hAnsiTheme="majorHAnsi"/>
-          <w:i/>
-        </w:rPr>
-        <w:br w:type="page"/>
-      </w:r>
-    </w:p>
-    <w:p>
-      <w:pPr>
-        <w:pStyle w:val="NoSpacing"/>
-        <w:spacing w:line="360" w:lineRule="auto"/>
-        <w:jc w:val="center"/>
-        <w:rPr>
-          <w:rFonts w:asciiTheme="majorHAnsi" w:hAnsiTheme="majorHAnsi"/>
-          <w:i/>
-        </w:rPr>
-      </w:pPr>
-    </w:p>
-    <w:p>
-      <w:pPr>
-        <w:pStyle w:val="NoSpacing"/>
-        <w:spacing w:line="360" w:lineRule="auto"/>
-        <w:jc w:val="center"/>
-        <w:rPr>
-          <w:rFonts w:asciiTheme="majorHAnsi" w:hAnsiTheme="majorHAnsi"/>
-          <w:b/>
-        </w:rPr>
-      </w:pPr>
-      <w:r>
-        <w:rPr>
-          <w:rFonts w:asciiTheme="majorHAnsi" w:hAnsiTheme="majorHAnsi"/>
-          <w:b/>
-          <w:noProof/>
-          <w:lang w:val="en-PH" w:eastAsia="ja-JP"/>
-        </w:rPr>
-        <w:drawing>
-          <wp:inline distT="0" distB="0" distL="0" distR="0">
-            <wp:extent cx="4192695" cy="1334039"/>
-            <wp:effectExtent l="19050" t="0" r="0" b="0"/>
-            <wp:docPr id="3" name="Picture 2" descr="gameover.png"/>
-            <wp:cNvGraphicFramePr>
-              <a:graphicFrameLocks xmlns:a="http://schemas.openxmlformats.org/drawingml/2006/main" noChangeAspect="1"/>
-            </wp:cNvGraphicFramePr>
-            <a:graphic xmlns:a="http://schemas.openxmlformats.org/drawingml/2006/main">
-              <a:graphicData uri="http://schemas.openxmlformats.org/drawingml/2006/picture">
-                <pic:pic xmlns:pic="http://schemas.openxmlformats.org/drawingml/2006/picture">
-                  <pic:nvPicPr>
-                    <pic:cNvPr id="0" name="gameover.png"/>
-                    <pic:cNvPicPr/>
-                  </pic:nvPicPr>
-                  <pic:blipFill>
-                    <a:blip r:embed="rId17"/>
-                    <a:stretch>
-                      <a:fillRect/>
-                    </a:stretch>
-                  </pic:blipFill>
-                  <pic:spPr>
-                    <a:xfrm>
-                      <a:off x="0" y="0"/>
-                      <a:ext cx="4192695" cy="1334039"/>
-                    </a:xfrm>
-                    <a:prstGeom prst="rect">
-                      <a:avLst/>
-                    </a:prstGeom>
-                  </pic:spPr>
-                </pic:pic>
-              </a:graphicData>
-            </a:graphic>
-          </wp:inline>
-        </w:drawing>
-      </w:r>
-    </w:p>
-    <w:p>
-      <w:pPr>
-        <w:pStyle w:val="NoSpacing"/>
-        <w:spacing w:line="360" w:lineRule="auto"/>
-        <w:jc w:val="center"/>
-        <w:rPr>
-          <w:rFonts w:asciiTheme="majorHAnsi" w:hAnsiTheme="majorHAnsi"/>
-          <w:i/>
-        </w:rPr>
-      </w:pPr>
-      <w:r>
-        <w:rPr>
-          <w:rFonts w:asciiTheme="majorHAnsi" w:hAnsiTheme="majorHAnsi"/>
-          <w:i/>
-        </w:rPr>
-        <w:t>Fig. 5. The ‘Game Over’ screen. This will appear when the player either lets the snake bump into an obstacle or eat itself. The player has to press ‘R’ in order for this message to go away and to restart the game in the process.</w:t>
-      </w:r>
-    </w:p>
-    <w:p>
-      <w:pPr>
-        <w:pStyle w:val="NoSpacing"/>
-        <w:spacing w:line="360" w:lineRule="auto"/>
-        <w:jc w:val="center"/>
-        <w:rPr>
-          <w:rFonts w:asciiTheme="majorHAnsi" w:hAnsiTheme="majorHAnsi"/>
-          <w:i/>
-        </w:rPr>
-      </w:pPr>
-    </w:p>
-    <w:p>
-      <w:pPr>
-        <w:pStyle w:val="NoSpacing"/>
-        <w:spacing w:line="360" w:lineRule="auto"/>
-        <w:jc w:val="center"/>
-        <w:rPr>
-          <w:rFonts w:asciiTheme="majorHAnsi" w:hAnsiTheme="majorHAnsi"/>
-          <w:b/>
-        </w:rPr>
-      </w:pPr>
-      <w:r>
-        <w:rPr>
-          <w:rFonts w:asciiTheme="majorHAnsi" w:hAnsiTheme="majorHAnsi"/>
-          <w:b/>
-          <w:noProof/>
-          <w:lang w:val="en-PH" w:eastAsia="ja-JP"/>
-        </w:rPr>
-        <w:drawing>
-          <wp:inline distT="0" distB="0" distL="0" distR="0">
-            <wp:extent cx="6098465" cy="4573849"/>
-            <wp:effectExtent l="19050" t="0" r="0" b="0"/>
-            <wp:docPr id="4" name="Picture 3" descr="gamewalls.png"/>
-            <wp:cNvGraphicFramePr>
-              <a:graphicFrameLocks xmlns:a="http://schemas.openxmlformats.org/drawingml/2006/main" noChangeAspect="1"/>
-            </wp:cNvGraphicFramePr>
-            <a:graphic xmlns:a="http://schemas.openxmlformats.org/drawingml/2006/main">
-              <a:graphicData uri="http://schemas.openxmlformats.org/drawingml/2006/picture">
-                <pic:pic xmlns:pic="http://schemas.openxmlformats.org/drawingml/2006/picture">
-                  <pic:nvPicPr>
-                    <pic:cNvPr id="0" name="gamewalls.png"/>
-                    <pic:cNvPicPr/>
-                  </pic:nvPicPr>
-                  <pic:blipFill>
-                    <a:blip r:embed="rId18"/>
-                    <a:stretch>
-                      <a:fillRect/>
-                    </a:stretch>
-                  </pic:blipFill>
-                  <pic:spPr>
-                    <a:xfrm>
-                      <a:off x="0" y="0"/>
-                      <a:ext cx="6098465" cy="4573849"/>
-                    </a:xfrm>
-                    <a:prstGeom prst="rect">
-                      <a:avLst/>
-                    </a:prstGeom>
-                  </pic:spPr>
-                </pic:pic>
-              </a:graphicData>
-            </a:graphic>
-          </wp:inline>
-        </w:drawing>
-      </w:r>
-    </w:p>
-    <w:p>
-      <w:pPr>
-        <w:pStyle w:val="NoSpacing"/>
-        <w:spacing w:line="360" w:lineRule="auto"/>
-        <w:jc w:val="center"/>
-        <w:rPr>
-          <w:rFonts w:asciiTheme="majorHAnsi" w:hAnsiTheme="majorHAnsi"/>
-          <w:i/>
-        </w:rPr>
-      </w:pPr>
-      <w:r>
-        <w:rPr>
-          <w:rFonts w:asciiTheme="majorHAnsi" w:hAnsiTheme="majorHAnsi"/>
-          <w:i/>
-        </w:rPr>
-        <w:t>Fig. 6. A draft of a level in the game. The wall sprites are added to a black background to create semblance of ‘obstacles’ without separately adding the game. This is the first version of the level design, the second would involve inserting the wall images programmatically and only include a black background.</w:t>
-      </w:r>
-    </w:p>
-    <w:p>
-      <w:pPr>
-        <w:rPr>
-          <w:rFonts w:asciiTheme="majorHAnsi" w:hAnsiTheme="majorHAnsi"/>
-          <w:i/>
-        </w:rPr>
-      </w:pPr>
-      <w:r>
-        <w:rPr>
-          <w:rFonts w:asciiTheme="majorHAnsi" w:hAnsiTheme="majorHAnsi"/>
-          <w:i/>
-        </w:rPr>
-        <w:br w:type="page"/>
-      </w:r>
-    </w:p>
-    <w:p>
-      <w:pPr>
-        <w:pStyle w:val="NoSpacing"/>
-        <w:spacing w:line="360" w:lineRule="auto"/>
-        <w:jc w:val="center"/>
-        <w:rPr>
-          <w:rFonts w:asciiTheme="majorHAnsi" w:hAnsiTheme="majorHAnsi"/>
-          <w:b/>
-        </w:rPr>
-      </w:pPr>
-      <w:r>
-        <w:rPr>
-          <w:rFonts w:asciiTheme="majorHAnsi" w:hAnsiTheme="majorHAnsi"/>
-          <w:b/>
-          <w:noProof/>
-          <w:lang w:val="en-PH" w:eastAsia="ja-JP"/>
-        </w:rPr>
-        <w:lastRenderedPageBreak/>
-        <w:drawing>
-          <wp:inline distT="0" distB="0" distL="0" distR="0">
-            <wp:extent cx="2610214" cy="714475"/>
-            <wp:effectExtent l="19050" t="0" r="0" b="0"/>
-            <wp:docPr id="1" name="Picture 0" descr="askrestart.png"/>
-            <wp:cNvGraphicFramePr>
-              <a:graphicFrameLocks xmlns:a="http://schemas.openxmlformats.org/drawingml/2006/main" noChangeAspect="1"/>
-            </wp:cNvGraphicFramePr>
-            <a:graphic xmlns:a="http://schemas.openxmlformats.org/drawingml/2006/main">
-              <a:graphicData uri="http://schemas.openxmlformats.org/drawingml/2006/picture">
-                <pic:pic xmlns:pic="http://schemas.openxmlformats.org/drawingml/2006/picture">
-                  <pic:nvPicPr>
-                    <pic:cNvPr id="0" name="askrestart.png"/>
-                    <pic:cNvPicPr/>
-                  </pic:nvPicPr>
-                  <pic:blipFill>
-                    <a:blip r:embed="rId19"/>
-                    <a:stretch>
-                      <a:fillRect/>
-                    </a:stretch>
-                  </pic:blipFill>
-                  <pic:spPr>
-                    <a:xfrm>
-                      <a:off x="0" y="0"/>
-                      <a:ext cx="2610214" cy="714475"/>
-                    </a:xfrm>
-                    <a:prstGeom prst="rect">
-                      <a:avLst/>
-                    </a:prstGeom>
-                  </pic:spPr>
-                </pic:pic>
-              </a:graphicData>
-            </a:graphic>
-          </wp:inline>
-        </w:drawing>
-      </w:r>
-    </w:p>
-    <w:p>
-      <w:pPr>
-        <w:pStyle w:val="NoSpacing"/>
-        <w:spacing w:line="360" w:lineRule="auto"/>
-        <w:jc w:val="center"/>
-        <w:rPr>
-          <w:rFonts w:asciiTheme="majorHAnsi" w:hAnsiTheme="majorHAnsi"/>
-          <w:i/>
-        </w:rPr>
-      </w:pPr>
-      <w:r>
-        <w:rPr>
-          <w:rFonts w:asciiTheme="majorHAnsi" w:hAnsiTheme="majorHAnsi"/>
-          <w:i/>
-        </w:rPr>
-        <w:t>Fig. 7. This image will popup when the player presses the ‘R’ button on his/her keyboard, opting to ask the player to make sure that they want to restart. If he/she pressed ‘Y’, the game will restart. If he/she pressed ‘N’ , it will return to the paused version of the game where he/she can resume by pressing ‘P’.</w:t>
-      </w:r>
-    </w:p>
-    <w:p>
-      <w:pPr>
-        <w:pStyle w:val="NoSpacing"/>
-        <w:spacing w:line="360" w:lineRule="auto"/>
-        <w:jc w:val="center"/>
-        <w:rPr>
-          <w:rFonts w:asciiTheme="majorHAnsi" w:hAnsiTheme="majorHAnsi"/>
-          <w:b/>
-        </w:rPr>
-      </w:pPr>
-    </w:p>
-    <w:p>
-      <w:pPr>
-        <w:pStyle w:val="NoSpacing"/>
-        <w:spacing w:line="360" w:lineRule="auto"/>
-        <w:jc w:val="center"/>
-        <w:rPr>
-          <w:rFonts w:asciiTheme="majorHAnsi" w:hAnsiTheme="majorHAnsi"/>
-          <w:i/>
-        </w:rPr>
-      </w:pPr>
-      <w:r>
-        <w:rPr>
-          <w:rFonts w:asciiTheme="majorHAnsi" w:hAnsiTheme="majorHAnsi"/>
-          <w:b/>
-          <w:noProof/>
-          <w:lang w:val="en-PH" w:eastAsia="ja-JP"/>
-        </w:rPr>
-        <w:drawing>
-          <wp:inline distT="0" distB="0" distL="0" distR="0">
-            <wp:extent cx="4191585" cy="1333686"/>
-            <wp:effectExtent l="19050" t="0" r="0" b="0"/>
-            <wp:docPr id="12" name="Picture 11" descr="helpscreen.png"/>
-            <wp:cNvGraphicFramePr>
-              <a:graphicFrameLocks xmlns:a="http://schemas.openxmlformats.org/drawingml/2006/main" noChangeAspect="1"/>
-            </wp:cNvGraphicFramePr>
-            <a:graphic xmlns:a="http://schemas.openxmlformats.org/drawingml/2006/main">
-              <a:graphicData uri="http://schemas.openxmlformats.org/drawingml/2006/picture">
-                <pic:pic xmlns:pic="http://schemas.openxmlformats.org/drawingml/2006/picture">
-                  <pic:nvPicPr>
-                    <pic:cNvPr id="0" name="helpscreen.png"/>
-                    <pic:cNvPicPr/>
-                  </pic:nvPicPr>
-                  <pic:blipFill>
-                    <a:blip r:embed="rId20"/>
-                    <a:stretch>
-                      <a:fillRect/>
-                    </a:stretch>
-                  </pic:blipFill>
-                  <pic:spPr>
-                    <a:xfrm>
-                      <a:off x="0" y="0"/>
-                      <a:ext cx="4191585" cy="1333686"/>
-                    </a:xfrm>
-                    <a:prstGeom prst="rect">
-                      <a:avLst/>
-                    </a:prstGeom>
-                  </pic:spPr>
-                </pic:pic>
-              </a:graphicData>
-            </a:graphic>
-          </wp:inline>
-        </w:drawing>
-      </w:r>
-      <w:r>
-        <w:rPr>
-          <w:rFonts w:asciiTheme="majorHAnsi" w:hAnsiTheme="majorHAnsi"/>
-          <w:b/>
-        </w:rPr>
-        <w:br/>
-      </w:r>
-      <w:r>
-        <w:rPr>
-          <w:rFonts w:asciiTheme="majorHAnsi" w:hAnsiTheme="majorHAnsi"/>
-          <w:i/>
-        </w:rPr>
-        <w:t>Fig. 8-a. This will appear when the player presses ‘H’ any time during the game. This is a draft of the actual help screen to be shown to the player before he/she starts the game which eventually became a separate image as seen below in Fig. 8-b.</w:t>
-      </w:r>
-    </w:p>
-    <w:p>
-      <w:pPr>
-        <w:pStyle w:val="NoSpacing"/>
-        <w:spacing w:line="360" w:lineRule="auto"/>
-        <w:jc w:val="center"/>
-        <w:rPr>
-          <w:rFonts w:asciiTheme="majorHAnsi" w:hAnsiTheme="majorHAnsi"/>
-          <w:i/>
-        </w:rPr>
-      </w:pPr>
-    </w:p>
-    <w:p>
-      <w:pPr>
-        <w:pStyle w:val="NoSpacing"/>
-        <w:spacing w:line="360" w:lineRule="auto"/>
-        <w:jc w:val="center"/>
-        <w:rPr>
-          <w:rFonts w:asciiTheme="majorHAnsi" w:hAnsiTheme="majorHAnsi"/>
-          <w:i/>
-        </w:rPr>
-      </w:pPr>
-      <w:r>
-        <w:rPr>
-          <w:rFonts w:asciiTheme="majorHAnsi" w:hAnsiTheme="majorHAnsi"/>
-          <w:b/>
-          <w:noProof/>
-          <w:lang w:val="en-PH" w:eastAsia="ja-JP"/>
-        </w:rPr>
-        <w:lastRenderedPageBreak/>
-        <w:drawing>
-          <wp:inline distT="0" distB="0" distL="0" distR="0">
-            <wp:extent cx="6858000" cy="5143500"/>
-            <wp:effectExtent l="19050" t="0" r="0" b="0"/>
-            <wp:docPr id="13" name="Picture 12" descr="instructions.png"/>
-            <wp:cNvGraphicFramePr>
-              <a:graphicFrameLocks xmlns:a="http://schemas.openxmlformats.org/drawingml/2006/main" noChangeAspect="1"/>
-            </wp:cNvGraphicFramePr>
-            <a:graphic xmlns:a="http://schemas.openxmlformats.org/drawingml/2006/main">
-              <a:graphicData uri="http://schemas.openxmlformats.org/drawingml/2006/picture">
-                <pic:pic xmlns:pic="http://schemas.openxmlformats.org/drawingml/2006/picture">
-                  <pic:nvPicPr>
-                    <pic:cNvPr id="0" name="instructions.png"/>
-                    <pic:cNvPicPr/>
-                  </pic:nvPicPr>
-                  <pic:blipFill>
-                    <a:blip r:embed="rId21"/>
-                    <a:stretch>
-                      <a:fillRect/>
-                    </a:stretch>
-                  </pic:blipFill>
-                  <pic:spPr>
-                    <a:xfrm>
-                      <a:off x="0" y="0"/>
-                      <a:ext cx="6858000" cy="5143500"/>
-                    </a:xfrm>
-                    <a:prstGeom prst="rect">
-                      <a:avLst/>
-                    </a:prstGeom>
-                  </pic:spPr>
-                </pic:pic>
-              </a:graphicData>
-            </a:graphic>
-          </wp:inline>
-        </w:drawing>
-      </w:r>
-      <w:r>
-        <w:rPr>
-          <w:rFonts w:asciiTheme="majorHAnsi" w:hAnsiTheme="majorHAnsi"/>
-          <w:b/>
-        </w:rPr>
-        <w:br/>
-      </w:r>
-      <w:r>
-        <w:rPr>
-          <w:rFonts w:asciiTheme="majorHAnsi" w:hAnsiTheme="majorHAnsi"/>
-          <w:i/>
-        </w:rPr>
-        <w:t>Fig. 8-b. The instructions screen shown to the player before the game actually starts. Notice that there is no indication of which is the ‘special food’ and the ‘regular food’ because it is necessary for the player to discover it while playing as a form of exploration as well.</w:t>
-      </w:r>
-    </w:p>
-    <w:p>
-      <w:pPr>
-        <w:pStyle w:val="NoSpacing"/>
-        <w:spacing w:line="360" w:lineRule="auto"/>
-        <w:jc w:val="center"/>
-        <w:rPr>
-          <w:rFonts w:asciiTheme="majorHAnsi" w:hAnsiTheme="majorHAnsi"/>
-          <w:b/>
-        </w:rPr>
-      </w:pPr>
-    </w:p>
-    <w:p>
-      <w:pPr>
-        <w:pStyle w:val="NoSpacing"/>
-        <w:spacing w:line="360" w:lineRule="auto"/>
-        <w:jc w:val="center"/>
-        <w:rPr>
-          <w:rFonts w:asciiTheme="majorHAnsi" w:hAnsiTheme="majorHAnsi"/>
-          <w:b/>
-        </w:rPr>
-      </w:pPr>
-    </w:p>
     <w:sectPr>
-      <w:footerReference w:type="default" r:id="rId22"/>
+      <w:footerReference w:type="default" r:id="rId8"/>
       <w:pgSz w:w="12240" w:h="15840"/>
       <w:pgMar w:top="720" w:right="720" w:bottom="720" w:left="720" w:header="720" w:footer="720" w:gutter="0"/>
       <w:cols w:space="720"/>
@@ -2518,7 +2593,7 @@
             <w:rPr>
               <w:noProof/>
             </w:rPr>
-            <w:t>4</w:t>
+            <w:t>7</w:t>
           </w:r>
         </w:fldSimple>
       </w:p>
@@ -2580,28 +2655,28 @@
         <v:path o:extrusionok="f" gradientshapeok="t" o:connecttype="rect"/>
         <o:lock v:ext="edit" aspectratio="t"/>
       </v:shapetype>
-      <v:shape id="_x0000_i1071" type="#_x0000_t75" alt="snake_head_eat.png" style="width:15pt;height:15pt;visibility:visible;mso-wrap-style:square" o:bullet="t">
+      <v:shape id="_x0000_i1103" type="#_x0000_t75" alt="snake_head_eat.png" style="width:15pt;height:15pt;visibility:visible;mso-wrap-style:square" o:bullet="t">
         <v:imagedata r:id="rId1" o:title="snake_head_eat"/>
       </v:shape>
     </w:pict>
   </w:numPicBullet>
   <w:numPicBullet w:numPicBulletId="1">
     <w:pict>
-      <v:shape id="_x0000_i1072" type="#_x0000_t75" alt="snake.png" style="width:15pt;height:15pt;visibility:visible;mso-wrap-style:square" o:bullet="t">
+      <v:shape id="_x0000_i1104" type="#_x0000_t75" alt="snake.png" style="width:15pt;height:15pt;visibility:visible;mso-wrap-style:square" o:bullet="t">
         <v:imagedata r:id="rId2" o:title="snake"/>
       </v:shape>
     </w:pict>
   </w:numPicBullet>
   <w:numPicBullet w:numPicBulletId="2">
     <w:pict>
-      <v:shape id="_x0000_i1073" type="#_x0000_t75" alt="bonus.png" style="width:15pt;height:15pt;visibility:visible;mso-wrap-style:square" o:bullet="t">
+      <v:shape id="_x0000_i1105" type="#_x0000_t75" alt="bonus.png" style="width:15pt;height:15pt;visibility:visible;mso-wrap-style:square" o:bullet="t">
         <v:imagedata r:id="rId3" o:title="bonus"/>
       </v:shape>
     </w:pict>
   </w:numPicBullet>
   <w:numPicBullet w:numPicBulletId="3">
     <w:pict>
-      <v:shape id="_x0000_i1074" type="#_x0000_t75" alt="wall.png" style="width:15pt;height:15pt;visibility:visible;mso-wrap-style:square" o:bullet="t">
+      <v:shape id="_x0000_i1106" type="#_x0000_t75" alt="wall.png" style="width:15pt;height:15pt;visibility:visible;mso-wrap-style:square" o:bullet="t">
         <v:imagedata r:id="rId4" o:title="wall"/>
       </v:shape>
     </w:pict>
@@ -2720,6 +2795,178 @@
     </w:lvl>
   </w:abstractNum>
   <w:abstractNum w:abstractNumId="1">
+    <w:nsid w:val="02D67B28"/>
+    <w:multiLevelType w:val="multilevel"/>
+    <w:tmpl w:val="3409001F"/>
+    <w:lvl w:ilvl="0">
+      <w:start w:val="1"/>
+      <w:numFmt w:val="decimal"/>
+      <w:lvlText w:val="%1."/>
+      <w:lvlJc w:val="left"/>
+      <w:pPr>
+        <w:ind w:left="360" w:hanging="360"/>
+      </w:pPr>
+    </w:lvl>
+    <w:lvl w:ilvl="1">
+      <w:start w:val="1"/>
+      <w:numFmt w:val="decimal"/>
+      <w:lvlText w:val="%1.%2."/>
+      <w:lvlJc w:val="left"/>
+      <w:pPr>
+        <w:ind w:left="792" w:hanging="432"/>
+      </w:pPr>
+    </w:lvl>
+    <w:lvl w:ilvl="2">
+      <w:start w:val="1"/>
+      <w:numFmt w:val="decimal"/>
+      <w:lvlText w:val="%1.%2.%3."/>
+      <w:lvlJc w:val="left"/>
+      <w:pPr>
+        <w:ind w:left="1224" w:hanging="504"/>
+      </w:pPr>
+    </w:lvl>
+    <w:lvl w:ilvl="3">
+      <w:start w:val="1"/>
+      <w:numFmt w:val="decimal"/>
+      <w:lvlText w:val="%1.%2.%3.%4."/>
+      <w:lvlJc w:val="left"/>
+      <w:pPr>
+        <w:ind w:left="1728" w:hanging="648"/>
+      </w:pPr>
+    </w:lvl>
+    <w:lvl w:ilvl="4">
+      <w:start w:val="1"/>
+      <w:numFmt w:val="decimal"/>
+      <w:lvlText w:val="%1.%2.%3.%4.%5."/>
+      <w:lvlJc w:val="left"/>
+      <w:pPr>
+        <w:ind w:left="2232" w:hanging="792"/>
+      </w:pPr>
+    </w:lvl>
+    <w:lvl w:ilvl="5">
+      <w:start w:val="1"/>
+      <w:numFmt w:val="decimal"/>
+      <w:lvlText w:val="%1.%2.%3.%4.%5.%6."/>
+      <w:lvlJc w:val="left"/>
+      <w:pPr>
+        <w:ind w:left="2736" w:hanging="936"/>
+      </w:pPr>
+    </w:lvl>
+    <w:lvl w:ilvl="6">
+      <w:start w:val="1"/>
+      <w:numFmt w:val="decimal"/>
+      <w:lvlText w:val="%1.%2.%3.%4.%5.%6.%7."/>
+      <w:lvlJc w:val="left"/>
+      <w:pPr>
+        <w:ind w:left="3240" w:hanging="1080"/>
+      </w:pPr>
+    </w:lvl>
+    <w:lvl w:ilvl="7">
+      <w:start w:val="1"/>
+      <w:numFmt w:val="decimal"/>
+      <w:lvlText w:val="%1.%2.%3.%4.%5.%6.%7.%8."/>
+      <w:lvlJc w:val="left"/>
+      <w:pPr>
+        <w:ind w:left="3744" w:hanging="1224"/>
+      </w:pPr>
+    </w:lvl>
+    <w:lvl w:ilvl="8">
+      <w:start w:val="1"/>
+      <w:numFmt w:val="decimal"/>
+      <w:lvlText w:val="%1.%2.%3.%4.%5.%6.%7.%8.%9."/>
+      <w:lvlJc w:val="left"/>
+      <w:pPr>
+        <w:ind w:left="4320" w:hanging="1440"/>
+      </w:pPr>
+    </w:lvl>
+  </w:abstractNum>
+  <w:abstractNum w:abstractNumId="2">
+    <w:nsid w:val="33EA5703"/>
+    <w:multiLevelType w:val="multilevel"/>
+    <w:tmpl w:val="3409001F"/>
+    <w:lvl w:ilvl="0">
+      <w:start w:val="1"/>
+      <w:numFmt w:val="decimal"/>
+      <w:lvlText w:val="%1."/>
+      <w:lvlJc w:val="left"/>
+      <w:pPr>
+        <w:ind w:left="360" w:hanging="360"/>
+      </w:pPr>
+    </w:lvl>
+    <w:lvl w:ilvl="1">
+      <w:start w:val="1"/>
+      <w:numFmt w:val="decimal"/>
+      <w:lvlText w:val="%1.%2."/>
+      <w:lvlJc w:val="left"/>
+      <w:pPr>
+        <w:ind w:left="792" w:hanging="432"/>
+      </w:pPr>
+    </w:lvl>
+    <w:lvl w:ilvl="2">
+      <w:start w:val="1"/>
+      <w:numFmt w:val="decimal"/>
+      <w:lvlText w:val="%1.%2.%3."/>
+      <w:lvlJc w:val="left"/>
+      <w:pPr>
+        <w:ind w:left="1224" w:hanging="504"/>
+      </w:pPr>
+    </w:lvl>
+    <w:lvl w:ilvl="3">
+      <w:start w:val="1"/>
+      <w:numFmt w:val="decimal"/>
+      <w:lvlText w:val="%1.%2.%3.%4."/>
+      <w:lvlJc w:val="left"/>
+      <w:pPr>
+        <w:ind w:left="1728" w:hanging="648"/>
+      </w:pPr>
+    </w:lvl>
+    <w:lvl w:ilvl="4">
+      <w:start w:val="1"/>
+      <w:numFmt w:val="decimal"/>
+      <w:lvlText w:val="%1.%2.%3.%4.%5."/>
+      <w:lvlJc w:val="left"/>
+      <w:pPr>
+        <w:ind w:left="2232" w:hanging="792"/>
+      </w:pPr>
+    </w:lvl>
+    <w:lvl w:ilvl="5">
+      <w:start w:val="1"/>
+      <w:numFmt w:val="decimal"/>
+      <w:lvlText w:val="%1.%2.%3.%4.%5.%6."/>
+      <w:lvlJc w:val="left"/>
+      <w:pPr>
+        <w:ind w:left="2736" w:hanging="936"/>
+      </w:pPr>
+    </w:lvl>
+    <w:lvl w:ilvl="6">
+      <w:start w:val="1"/>
+      <w:numFmt w:val="decimal"/>
+      <w:lvlText w:val="%1.%2.%3.%4.%5.%6.%7."/>
+      <w:lvlJc w:val="left"/>
+      <w:pPr>
+        <w:ind w:left="3240" w:hanging="1080"/>
+      </w:pPr>
+    </w:lvl>
+    <w:lvl w:ilvl="7">
+      <w:start w:val="1"/>
+      <w:numFmt w:val="decimal"/>
+      <w:lvlText w:val="%1.%2.%3.%4.%5.%6.%7.%8."/>
+      <w:lvlJc w:val="left"/>
+      <w:pPr>
+        <w:ind w:left="3744" w:hanging="1224"/>
+      </w:pPr>
+    </w:lvl>
+    <w:lvl w:ilvl="8">
+      <w:start w:val="1"/>
+      <w:numFmt w:val="decimal"/>
+      <w:lvlText w:val="%1.%2.%3.%4.%5.%6.%7.%8.%9."/>
+      <w:lvlJc w:val="left"/>
+      <w:pPr>
+        <w:ind w:left="4320" w:hanging="1440"/>
+      </w:pPr>
+    </w:lvl>
+  </w:abstractNum>
+  <w:abstractNum w:abstractNumId="3">
     <w:nsid w:val="371E26A4"/>
     <w:multiLevelType w:val="multilevel"/>
     <w:tmpl w:val="13585FBA"/>
@@ -2832,7 +3079,7 @@
       </w:pPr>
     </w:lvl>
   </w:abstractNum>
-  <w:abstractNum w:abstractNumId="2">
+  <w:abstractNum w:abstractNumId="4">
     <w:nsid w:val="379E5B49"/>
     <w:multiLevelType w:val="multilevel"/>
     <w:tmpl w:val="B7DC1456"/>
@@ -2945,7 +3192,7 @@
       </w:pPr>
     </w:lvl>
   </w:abstractNum>
-  <w:abstractNum w:abstractNumId="3">
+  <w:abstractNum w:abstractNumId="5">
     <w:nsid w:val="4E972BEF"/>
     <w:multiLevelType w:val="multilevel"/>
     <w:tmpl w:val="6D6A0992"/>
@@ -3058,7 +3305,7 @@
       </w:pPr>
     </w:lvl>
   </w:abstractNum>
-  <w:abstractNum w:abstractNumId="4">
+  <w:abstractNum w:abstractNumId="6">
     <w:nsid w:val="4F466D87"/>
     <w:multiLevelType w:val="multilevel"/>
     <w:tmpl w:val="50F0774E"/>
@@ -3171,7 +3418,7 @@
       </w:pPr>
     </w:lvl>
   </w:abstractNum>
-  <w:abstractNum w:abstractNumId="5">
+  <w:abstractNum w:abstractNumId="7">
     <w:nsid w:val="5322786A"/>
     <w:multiLevelType w:val="hybridMultilevel"/>
     <w:tmpl w:val="0DF84EDC"/>
@@ -3260,7 +3507,179 @@
       </w:pPr>
     </w:lvl>
   </w:abstractNum>
-  <w:abstractNum w:abstractNumId="6">
+  <w:abstractNum w:abstractNumId="8">
+    <w:nsid w:val="5EC201E0"/>
+    <w:multiLevelType w:val="multilevel"/>
+    <w:tmpl w:val="3409001F"/>
+    <w:lvl w:ilvl="0">
+      <w:start w:val="1"/>
+      <w:numFmt w:val="decimal"/>
+      <w:lvlText w:val="%1."/>
+      <w:lvlJc w:val="left"/>
+      <w:pPr>
+        <w:ind w:left="360" w:hanging="360"/>
+      </w:pPr>
+    </w:lvl>
+    <w:lvl w:ilvl="1">
+      <w:start w:val="1"/>
+      <w:numFmt w:val="decimal"/>
+      <w:lvlText w:val="%1.%2."/>
+      <w:lvlJc w:val="left"/>
+      <w:pPr>
+        <w:ind w:left="792" w:hanging="432"/>
+      </w:pPr>
+    </w:lvl>
+    <w:lvl w:ilvl="2">
+      <w:start w:val="1"/>
+      <w:numFmt w:val="decimal"/>
+      <w:lvlText w:val="%1.%2.%3."/>
+      <w:lvlJc w:val="left"/>
+      <w:pPr>
+        <w:ind w:left="1224" w:hanging="504"/>
+      </w:pPr>
+    </w:lvl>
+    <w:lvl w:ilvl="3">
+      <w:start w:val="1"/>
+      <w:numFmt w:val="decimal"/>
+      <w:lvlText w:val="%1.%2.%3.%4."/>
+      <w:lvlJc w:val="left"/>
+      <w:pPr>
+        <w:ind w:left="1728" w:hanging="648"/>
+      </w:pPr>
+    </w:lvl>
+    <w:lvl w:ilvl="4">
+      <w:start w:val="1"/>
+      <w:numFmt w:val="decimal"/>
+      <w:lvlText w:val="%1.%2.%3.%4.%5."/>
+      <w:lvlJc w:val="left"/>
+      <w:pPr>
+        <w:ind w:left="2232" w:hanging="792"/>
+      </w:pPr>
+    </w:lvl>
+    <w:lvl w:ilvl="5">
+      <w:start w:val="1"/>
+      <w:numFmt w:val="decimal"/>
+      <w:lvlText w:val="%1.%2.%3.%4.%5.%6."/>
+      <w:lvlJc w:val="left"/>
+      <w:pPr>
+        <w:ind w:left="2736" w:hanging="936"/>
+      </w:pPr>
+    </w:lvl>
+    <w:lvl w:ilvl="6">
+      <w:start w:val="1"/>
+      <w:numFmt w:val="decimal"/>
+      <w:lvlText w:val="%1.%2.%3.%4.%5.%6.%7."/>
+      <w:lvlJc w:val="left"/>
+      <w:pPr>
+        <w:ind w:left="3240" w:hanging="1080"/>
+      </w:pPr>
+    </w:lvl>
+    <w:lvl w:ilvl="7">
+      <w:start w:val="1"/>
+      <w:numFmt w:val="decimal"/>
+      <w:lvlText w:val="%1.%2.%3.%4.%5.%6.%7.%8."/>
+      <w:lvlJc w:val="left"/>
+      <w:pPr>
+        <w:ind w:left="3744" w:hanging="1224"/>
+      </w:pPr>
+    </w:lvl>
+    <w:lvl w:ilvl="8">
+      <w:start w:val="1"/>
+      <w:numFmt w:val="decimal"/>
+      <w:lvlText w:val="%1.%2.%3.%4.%5.%6.%7.%8.%9."/>
+      <w:lvlJc w:val="left"/>
+      <w:pPr>
+        <w:ind w:left="4320" w:hanging="1440"/>
+      </w:pPr>
+    </w:lvl>
+  </w:abstractNum>
+  <w:abstractNum w:abstractNumId="9">
+    <w:nsid w:val="669A6CEC"/>
+    <w:multiLevelType w:val="multilevel"/>
+    <w:tmpl w:val="3409001F"/>
+    <w:lvl w:ilvl="0">
+      <w:start w:val="1"/>
+      <w:numFmt w:val="decimal"/>
+      <w:lvlText w:val="%1."/>
+      <w:lvlJc w:val="left"/>
+      <w:pPr>
+        <w:ind w:left="360" w:hanging="360"/>
+      </w:pPr>
+    </w:lvl>
+    <w:lvl w:ilvl="1">
+      <w:start w:val="1"/>
+      <w:numFmt w:val="decimal"/>
+      <w:lvlText w:val="%1.%2."/>
+      <w:lvlJc w:val="left"/>
+      <w:pPr>
+        <w:ind w:left="792" w:hanging="432"/>
+      </w:pPr>
+    </w:lvl>
+    <w:lvl w:ilvl="2">
+      <w:start w:val="1"/>
+      <w:numFmt w:val="decimal"/>
+      <w:lvlText w:val="%1.%2.%3."/>
+      <w:lvlJc w:val="left"/>
+      <w:pPr>
+        <w:ind w:left="1224" w:hanging="504"/>
+      </w:pPr>
+    </w:lvl>
+    <w:lvl w:ilvl="3">
+      <w:start w:val="1"/>
+      <w:numFmt w:val="decimal"/>
+      <w:lvlText w:val="%1.%2.%3.%4."/>
+      <w:lvlJc w:val="left"/>
+      <w:pPr>
+        <w:ind w:left="1728" w:hanging="648"/>
+      </w:pPr>
+    </w:lvl>
+    <w:lvl w:ilvl="4">
+      <w:start w:val="1"/>
+      <w:numFmt w:val="decimal"/>
+      <w:lvlText w:val="%1.%2.%3.%4.%5."/>
+      <w:lvlJc w:val="left"/>
+      <w:pPr>
+        <w:ind w:left="2232" w:hanging="792"/>
+      </w:pPr>
+    </w:lvl>
+    <w:lvl w:ilvl="5">
+      <w:start w:val="1"/>
+      <w:numFmt w:val="decimal"/>
+      <w:lvlText w:val="%1.%2.%3.%4.%5.%6."/>
+      <w:lvlJc w:val="left"/>
+      <w:pPr>
+        <w:ind w:left="2736" w:hanging="936"/>
+      </w:pPr>
+    </w:lvl>
+    <w:lvl w:ilvl="6">
+      <w:start w:val="1"/>
+      <w:numFmt w:val="decimal"/>
+      <w:lvlText w:val="%1.%2.%3.%4.%5.%6.%7."/>
+      <w:lvlJc w:val="left"/>
+      <w:pPr>
+        <w:ind w:left="3240" w:hanging="1080"/>
+      </w:pPr>
+    </w:lvl>
+    <w:lvl w:ilvl="7">
+      <w:start w:val="1"/>
+      <w:numFmt w:val="decimal"/>
+      <w:lvlText w:val="%1.%2.%3.%4.%5.%6.%7.%8."/>
+      <w:lvlJc w:val="left"/>
+      <w:pPr>
+        <w:ind w:left="3744" w:hanging="1224"/>
+      </w:pPr>
+    </w:lvl>
+    <w:lvl w:ilvl="8">
+      <w:start w:val="1"/>
+      <w:numFmt w:val="decimal"/>
+      <w:lvlText w:val="%1.%2.%3.%4.%5.%6.%7.%8.%9."/>
+      <w:lvlJc w:val="left"/>
+      <w:pPr>
+        <w:ind w:left="4320" w:hanging="1440"/>
+      </w:pPr>
+    </w:lvl>
+  </w:abstractNum>
+  <w:abstractNum w:abstractNumId="10">
     <w:nsid w:val="708F7335"/>
     <w:multiLevelType w:val="multilevel"/>
     <w:tmpl w:val="349E1344"/>
@@ -3349,7 +3768,7 @@
       </w:pPr>
     </w:lvl>
   </w:abstractNum>
-  <w:abstractNum w:abstractNumId="7">
+  <w:abstractNum w:abstractNumId="11">
     <w:nsid w:val="71CE36A6"/>
     <w:multiLevelType w:val="multilevel"/>
     <w:tmpl w:val="34090027"/>
@@ -3444,7 +3863,7 @@
       </w:pPr>
     </w:lvl>
   </w:abstractNum>
-  <w:abstractNum w:abstractNumId="8">
+  <w:abstractNum w:abstractNumId="12">
     <w:nsid w:val="789B33E9"/>
     <w:multiLevelType w:val="multilevel"/>
     <w:tmpl w:val="7F045C14"/>
@@ -3557,7 +3976,93 @@
       </w:pPr>
     </w:lvl>
   </w:abstractNum>
-  <w:abstractNum w:abstractNumId="9">
+  <w:abstractNum w:abstractNumId="13">
+    <w:nsid w:val="7BB06BDC"/>
+    <w:multiLevelType w:val="multilevel"/>
+    <w:tmpl w:val="3409001F"/>
+    <w:lvl w:ilvl="0">
+      <w:start w:val="1"/>
+      <w:numFmt w:val="decimal"/>
+      <w:lvlText w:val="%1."/>
+      <w:lvlJc w:val="left"/>
+      <w:pPr>
+        <w:ind w:left="360" w:hanging="360"/>
+      </w:pPr>
+    </w:lvl>
+    <w:lvl w:ilvl="1">
+      <w:start w:val="1"/>
+      <w:numFmt w:val="decimal"/>
+      <w:lvlText w:val="%1.%2."/>
+      <w:lvlJc w:val="left"/>
+      <w:pPr>
+        <w:ind w:left="792" w:hanging="432"/>
+      </w:pPr>
+    </w:lvl>
+    <w:lvl w:ilvl="2">
+      <w:start w:val="1"/>
+      <w:numFmt w:val="decimal"/>
+      <w:lvlText w:val="%1.%2.%3."/>
+      <w:lvlJc w:val="left"/>
+      <w:pPr>
+        <w:ind w:left="1224" w:hanging="504"/>
+      </w:pPr>
+    </w:lvl>
+    <w:lvl w:ilvl="3">
+      <w:start w:val="1"/>
+      <w:numFmt w:val="decimal"/>
+      <w:lvlText w:val="%1.%2.%3.%4."/>
+      <w:lvlJc w:val="left"/>
+      <w:pPr>
+        <w:ind w:left="1728" w:hanging="648"/>
+      </w:pPr>
+    </w:lvl>
+    <w:lvl w:ilvl="4">
+      <w:start w:val="1"/>
+      <w:numFmt w:val="decimal"/>
+      <w:lvlText w:val="%1.%2.%3.%4.%5."/>
+      <w:lvlJc w:val="left"/>
+      <w:pPr>
+        <w:ind w:left="2232" w:hanging="792"/>
+      </w:pPr>
+    </w:lvl>
+    <w:lvl w:ilvl="5">
+      <w:start w:val="1"/>
+      <w:numFmt w:val="decimal"/>
+      <w:lvlText w:val="%1.%2.%3.%4.%5.%6."/>
+      <w:lvlJc w:val="left"/>
+      <w:pPr>
+        <w:ind w:left="2736" w:hanging="936"/>
+      </w:pPr>
+    </w:lvl>
+    <w:lvl w:ilvl="6">
+      <w:start w:val="1"/>
+      <w:numFmt w:val="decimal"/>
+      <w:lvlText w:val="%1.%2.%3.%4.%5.%6.%7."/>
+      <w:lvlJc w:val="left"/>
+      <w:pPr>
+        <w:ind w:left="3240" w:hanging="1080"/>
+      </w:pPr>
+    </w:lvl>
+    <w:lvl w:ilvl="7">
+      <w:start w:val="1"/>
+      <w:numFmt w:val="decimal"/>
+      <w:lvlText w:val="%1.%2.%3.%4.%5.%6.%7.%8."/>
+      <w:lvlJc w:val="left"/>
+      <w:pPr>
+        <w:ind w:left="3744" w:hanging="1224"/>
+      </w:pPr>
+    </w:lvl>
+    <w:lvl w:ilvl="8">
+      <w:start w:val="1"/>
+      <w:numFmt w:val="decimal"/>
+      <w:lvlText w:val="%1.%2.%3.%4.%5.%6.%7.%8.%9."/>
+      <w:lvlJc w:val="left"/>
+      <w:pPr>
+        <w:ind w:left="4320" w:hanging="1440"/>
+      </w:pPr>
+    </w:lvl>
+  </w:abstractNum>
+  <w:abstractNum w:abstractNumId="14">
     <w:nsid w:val="7FB63870"/>
     <w:multiLevelType w:val="multilevel"/>
     <w:tmpl w:val="3409001F"/>
@@ -3644,13 +4149,13 @@
     </w:lvl>
   </w:abstractNum>
   <w:num w:numId="1">
-    <w:abstractNumId w:val="8"/>
+    <w:abstractNumId w:val="12"/>
     <w:lvlOverride w:ilvl="0">
       <w:startOverride w:val="1"/>
     </w:lvlOverride>
   </w:num>
   <w:num w:numId="2">
-    <w:abstractNumId w:val="8"/>
+    <w:abstractNumId w:val="12"/>
     <w:lvlOverride w:ilvl="0"/>
     <w:lvlOverride w:ilvl="1">
       <w:startOverride w:val="1"/>
@@ -3670,67 +4175,82 @@
     </w:lvlOverride>
   </w:num>
   <w:num w:numId="5">
-    <w:abstractNumId w:val="3"/>
+    <w:abstractNumId w:val="5"/>
     <w:lvlOverride w:ilvl="0">
       <w:startOverride w:val="3"/>
     </w:lvlOverride>
   </w:num>
   <w:num w:numId="6">
+    <w:abstractNumId w:val="5"/>
+    <w:lvlOverride w:ilvl="0"/>
+    <w:lvlOverride w:ilvl="1">
+      <w:startOverride w:val="1"/>
+    </w:lvlOverride>
+  </w:num>
+  <w:num w:numId="7">
+    <w:abstractNumId w:val="6"/>
+    <w:lvlOverride w:ilvl="0">
+      <w:startOverride w:val="4"/>
+    </w:lvlOverride>
+  </w:num>
+  <w:num w:numId="8">
+    <w:abstractNumId w:val="6"/>
+    <w:lvlOverride w:ilvl="0"/>
+    <w:lvlOverride w:ilvl="1">
+      <w:startOverride w:val="1"/>
+    </w:lvlOverride>
+  </w:num>
+  <w:num w:numId="9">
+    <w:abstractNumId w:val="4"/>
+    <w:lvlOverride w:ilvl="0">
+      <w:startOverride w:val="5"/>
+    </w:lvlOverride>
+  </w:num>
+  <w:num w:numId="10">
+    <w:abstractNumId w:val="4"/>
+    <w:lvlOverride w:ilvl="0"/>
+    <w:lvlOverride w:ilvl="1">
+      <w:startOverride w:val="1"/>
+    </w:lvlOverride>
+  </w:num>
+  <w:num w:numId="11">
+    <w:abstractNumId w:val="3"/>
+    <w:lvlOverride w:ilvl="0">
+      <w:startOverride w:val="6"/>
+    </w:lvlOverride>
+  </w:num>
+  <w:num w:numId="12">
     <w:abstractNumId w:val="3"/>
     <w:lvlOverride w:ilvl="0"/>
     <w:lvlOverride w:ilvl="1">
       <w:startOverride w:val="1"/>
     </w:lvlOverride>
   </w:num>
-  <w:num w:numId="7">
-    <w:abstractNumId w:val="4"/>
-    <w:lvlOverride w:ilvl="0">
-      <w:startOverride w:val="4"/>
-    </w:lvlOverride>
-  </w:num>
-  <w:num w:numId="8">
-    <w:abstractNumId w:val="4"/>
-    <w:lvlOverride w:ilvl="0"/>
-    <w:lvlOverride w:ilvl="1">
-      <w:startOverride w:val="1"/>
-    </w:lvlOverride>
-  </w:num>
-  <w:num w:numId="9">
-    <w:abstractNumId w:val="2"/>
-    <w:lvlOverride w:ilvl="0">
-      <w:startOverride w:val="5"/>
-    </w:lvlOverride>
-  </w:num>
-  <w:num w:numId="10">
-    <w:abstractNumId w:val="2"/>
-    <w:lvlOverride w:ilvl="0"/>
-    <w:lvlOverride w:ilvl="1">
-      <w:startOverride w:val="1"/>
-    </w:lvlOverride>
-  </w:num>
-  <w:num w:numId="11">
-    <w:abstractNumId w:val="1"/>
-    <w:lvlOverride w:ilvl="0">
-      <w:startOverride w:val="6"/>
-    </w:lvlOverride>
-  </w:num>
-  <w:num w:numId="12">
-    <w:abstractNumId w:val="1"/>
-    <w:lvlOverride w:ilvl="0"/>
-    <w:lvlOverride w:ilvl="1">
-      <w:startOverride w:val="1"/>
-    </w:lvlOverride>
-  </w:num>
   <w:num w:numId="13">
-    <w:abstractNumId w:val="5"/>
+    <w:abstractNumId w:val="7"/>
   </w:num>
   <w:num w:numId="14">
-    <w:abstractNumId w:val="7"/>
+    <w:abstractNumId w:val="11"/>
   </w:num>
   <w:num w:numId="15">
-    <w:abstractNumId w:val="6"/>
+    <w:abstractNumId w:val="10"/>
   </w:num>
   <w:num w:numId="16">
+    <w:abstractNumId w:val="14"/>
+  </w:num>
+  <w:num w:numId="17">
+    <w:abstractNumId w:val="8"/>
+  </w:num>
+  <w:num w:numId="18">
+    <w:abstractNumId w:val="1"/>
+  </w:num>
+  <w:num w:numId="19">
+    <w:abstractNumId w:val="13"/>
+  </w:num>
+  <w:num w:numId="20">
+    <w:abstractNumId w:val="2"/>
+  </w:num>
+  <w:num w:numId="21">
     <w:abstractNumId w:val="9"/>
   </w:num>
 </w:numbering>
@@ -4401,6 +4921,32 @@
     <w:uiPriority w:val="99"/>
     <w:rsid w:val="0058119B"/>
   </w:style>
+  <w:style w:type="table" w:styleId="TableGrid">
+    <w:name w:val="Table Grid"/>
+    <w:basedOn w:val="TableNormal"/>
+    <w:uiPriority w:val="59"/>
+    <w:rsid w:val="009716E9"/>
+    <w:pPr>
+      <w:spacing w:after="0" w:line="240" w:lineRule="auto"/>
+    </w:pPr>
+    <w:tblPr>
+      <w:tblInd w:w="0" w:type="dxa"/>
+      <w:tblBorders>
+        <w:top w:val="single" w:sz="4" w:space="0" w:color="000000" w:themeColor="text1"/>
+        <w:left w:val="single" w:sz="4" w:space="0" w:color="000000" w:themeColor="text1"/>
+        <w:bottom w:val="single" w:sz="4" w:space="0" w:color="000000" w:themeColor="text1"/>
+        <w:right w:val="single" w:sz="4" w:space="0" w:color="000000" w:themeColor="text1"/>
+        <w:insideH w:val="single" w:sz="4" w:space="0" w:color="000000" w:themeColor="text1"/>
+        <w:insideV w:val="single" w:sz="4" w:space="0" w:color="000000" w:themeColor="text1"/>
+      </w:tblBorders>
+      <w:tblCellMar>
+        <w:top w:w="0" w:type="dxa"/>
+        <w:left w:w="108" w:type="dxa"/>
+        <w:bottom w:w="0" w:type="dxa"/>
+        <w:right w:w="108" w:type="dxa"/>
+      </w:tblCellMar>
+    </w:tblPr>
+  </w:style>
 </w:styles>
 </file>
 

</xml_diff>

<commit_message>
Document - major edit!
Filled out for the most part and switched to a game to choose between
two characters!
</commit_message>
<xml_diff>
--- a/GAMEDEV - BrickBreaker Game Design Document - Lopez.docx
+++ b/GAMEDEV - BrickBreaker Game Design Document - Lopez.docx
@@ -895,7 +895,13 @@
         <w:rPr>
           <w:rFonts w:asciiTheme="majorHAnsi" w:hAnsiTheme="majorHAnsi"/>
         </w:rPr>
-        <w:t xml:space="preserve">--and they were then sucked into a video game world where they’re only chance of escape is to clear the level they’re stuck in! </w:t>
+        <w:t>--and they were then sucked into a video game world where they’re only chance of escape is to clear the level they’re stuck in!</w:t>
+      </w:r>
+      <w:r>
+        <w:rPr>
+          <w:rFonts w:asciiTheme="majorHAnsi" w:hAnsiTheme="majorHAnsi"/>
+        </w:rPr>
+        <w:t xml:space="preserve"> They have to play as a paddle and their weapons are turned into a ball with their insignia.</w:t>
       </w:r>
     </w:p>
     <w:p>
@@ -2593,7 +2599,7 @@
             <w:rPr>
               <w:noProof/>
             </w:rPr>
-            <w:t>7</w:t>
+            <w:t>2</w:t>
           </w:r>
         </w:fldSimple>
       </w:p>
@@ -2655,28 +2661,28 @@
         <v:path o:extrusionok="f" gradientshapeok="t" o:connecttype="rect"/>
         <o:lock v:ext="edit" aspectratio="t"/>
       </v:shapetype>
-      <v:shape id="_x0000_i1103" type="#_x0000_t75" alt="snake_head_eat.png" style="width:15pt;height:15pt;visibility:visible;mso-wrap-style:square" o:bullet="t">
+      <v:shape id="_x0000_i1111" type="#_x0000_t75" alt="snake_head_eat.png" style="width:15pt;height:15pt;visibility:visible;mso-wrap-style:square" o:bullet="t">
         <v:imagedata r:id="rId1" o:title="snake_head_eat"/>
       </v:shape>
     </w:pict>
   </w:numPicBullet>
   <w:numPicBullet w:numPicBulletId="1">
     <w:pict>
-      <v:shape id="_x0000_i1104" type="#_x0000_t75" alt="snake.png" style="width:15pt;height:15pt;visibility:visible;mso-wrap-style:square" o:bullet="t">
+      <v:shape id="_x0000_i1112" type="#_x0000_t75" alt="snake.png" style="width:15pt;height:15pt;visibility:visible;mso-wrap-style:square" o:bullet="t">
         <v:imagedata r:id="rId2" o:title="snake"/>
       </v:shape>
     </w:pict>
   </w:numPicBullet>
   <w:numPicBullet w:numPicBulletId="2">
     <w:pict>
-      <v:shape id="_x0000_i1105" type="#_x0000_t75" alt="bonus.png" style="width:15pt;height:15pt;visibility:visible;mso-wrap-style:square" o:bullet="t">
+      <v:shape id="_x0000_i1113" type="#_x0000_t75" alt="bonus.png" style="width:15pt;height:15pt;visibility:visible;mso-wrap-style:square" o:bullet="t">
         <v:imagedata r:id="rId3" o:title="bonus"/>
       </v:shape>
     </w:pict>
   </w:numPicBullet>
   <w:numPicBullet w:numPicBulletId="3">
     <w:pict>
-      <v:shape id="_x0000_i1106" type="#_x0000_t75" alt="wall.png" style="width:15pt;height:15pt;visibility:visible;mso-wrap-style:square" o:bullet="t">
+      <v:shape id="_x0000_i1114" type="#_x0000_t75" alt="wall.png" style="width:15pt;height:15pt;visibility:visible;mso-wrap-style:square" o:bullet="t">
         <v:imagedata r:id="rId4" o:title="wall"/>
       </v:shape>
     </w:pict>

</xml_diff>

<commit_message>
Final edit of documentation
</commit_message>
<xml_diff>
--- a/GAMEDEV - BrickBreaker Game Design Document - Lopez.docx
+++ b/GAMEDEV - BrickBreaker Game Design Document - Lopez.docx
@@ -901,7 +901,7 @@
         <w:rPr>
           <w:rFonts w:asciiTheme="majorHAnsi" w:hAnsiTheme="majorHAnsi"/>
         </w:rPr>
-        <w:t xml:space="preserve"> They have to play as a paddle and their weapons are turned into a ball with their insignia.</w:t>
+        <w:t xml:space="preserve"> They have to play as a paddle and their weapons are turned into a ball.</w:t>
       </w:r>
     </w:p>
     <w:p>
@@ -1212,7 +1212,19 @@
         <w:rPr>
           <w:rFonts w:asciiTheme="majorHAnsi" w:hAnsiTheme="majorHAnsi"/>
         </w:rPr>
-        <w:t>When the ball falls to the south edge of the screen, the player has to redo the entire level.</w:t>
+        <w:t xml:space="preserve">When the ball falls </w:t>
+      </w:r>
+      <w:r>
+        <w:rPr>
+          <w:rFonts w:asciiTheme="majorHAnsi" w:hAnsiTheme="majorHAnsi"/>
+        </w:rPr>
+        <w:t>below the top of the paddle</w:t>
+      </w:r>
+      <w:r>
+        <w:rPr>
+          <w:rFonts w:asciiTheme="majorHAnsi" w:hAnsiTheme="majorHAnsi"/>
+        </w:rPr>
+        <w:t>, the player has to redo the entire level.</w:t>
       </w:r>
     </w:p>
     <w:p>
@@ -1396,7 +1408,19 @@
         <w:rPr>
           <w:rFonts w:asciiTheme="majorHAnsi" w:hAnsiTheme="majorHAnsi"/>
         </w:rPr>
-        <w:t>The game is viewed from top-down.</w:t>
+        <w:t xml:space="preserve">The game is viewed from </w:t>
+      </w:r>
+      <w:r>
+        <w:rPr>
+          <w:rFonts w:asciiTheme="majorHAnsi" w:hAnsiTheme="majorHAnsi"/>
+        </w:rPr>
+        <w:t>a vantage point where the paddle, ball and blocks are seen</w:t>
+      </w:r>
+      <w:r>
+        <w:rPr>
+          <w:rFonts w:asciiTheme="majorHAnsi" w:hAnsiTheme="majorHAnsi"/>
+        </w:rPr>
+        <w:t>.</w:t>
       </w:r>
     </w:p>
     <w:p>
@@ -1688,6 +1712,52 @@
     <w:p>
       <w:pPr>
         <w:pStyle w:val="NoSpacing"/>
+        <w:spacing w:line="360" w:lineRule="auto"/>
+        <w:ind w:left="792"/>
+        <w:jc w:val="both"/>
+        <w:rPr>
+          <w:rFonts w:asciiTheme="majorHAnsi" w:hAnsiTheme="majorHAnsi"/>
+          <w:b/>
+        </w:rPr>
+      </w:pPr>
+      <w:r>
+        <w:rPr>
+          <w:rFonts w:asciiTheme="majorHAnsi" w:hAnsiTheme="majorHAnsi"/>
+        </w:rPr>
+        <w:t>The game environment is similar to Breakou</w:t>
+      </w:r>
+      <w:r>
+        <w:rPr>
+          <w:rFonts w:asciiTheme="majorHAnsi" w:hAnsiTheme="majorHAnsi"/>
+        </w:rPr>
+        <w:t xml:space="preserve">t where there are rows of blocks and the player can control a paddle in order to bounce the ball to get rid of all the blocks. </w:t>
+      </w:r>
+    </w:p>
+    <w:p>
+      <w:pPr>
+        <w:pStyle w:val="NoSpacing"/>
+        <w:numPr>
+          <w:ilvl w:val="0"/>
+          <w:numId w:val="21"/>
+        </w:numPr>
+        <w:spacing w:line="360" w:lineRule="auto"/>
+        <w:jc w:val="both"/>
+        <w:rPr>
+          <w:rFonts w:asciiTheme="majorHAnsi" w:hAnsiTheme="majorHAnsi"/>
+          <w:b/>
+        </w:rPr>
+      </w:pPr>
+      <w:r>
+        <w:rPr>
+          <w:rFonts w:asciiTheme="majorHAnsi" w:hAnsiTheme="majorHAnsi"/>
+          <w:b/>
+        </w:rPr>
+        <w:t>Interactive objects</w:t>
+      </w:r>
+    </w:p>
+    <w:p>
+      <w:pPr>
+        <w:pStyle w:val="NoSpacing"/>
         <w:numPr>
           <w:ilvl w:val="1"/>
           <w:numId w:val="21"/>
@@ -1696,42 +1766,13 @@
         <w:jc w:val="both"/>
         <w:rPr>
           <w:rFonts w:asciiTheme="majorHAnsi" w:hAnsiTheme="majorHAnsi"/>
-          <w:b/>
-        </w:rPr>
-      </w:pPr>
-      <w:r>
-        <w:rPr>
-          <w:rFonts w:asciiTheme="majorHAnsi" w:hAnsiTheme="majorHAnsi"/>
-        </w:rPr>
-        <w:t>The game en</w:t>
-      </w:r>
-      <w:r>
-        <w:rPr>
-          <w:rFonts w:asciiTheme="majorHAnsi" w:hAnsiTheme="majorHAnsi"/>
-        </w:rPr>
-        <w:t>vironment</w:t>
-      </w:r>
-    </w:p>
-    <w:p>
-      <w:pPr>
-        <w:pStyle w:val="NoSpacing"/>
-        <w:numPr>
-          <w:ilvl w:val="0"/>
-          <w:numId w:val="21"/>
-        </w:numPr>
-        <w:spacing w:line="360" w:lineRule="auto"/>
-        <w:jc w:val="both"/>
-        <w:rPr>
-          <w:rFonts w:asciiTheme="majorHAnsi" w:hAnsiTheme="majorHAnsi"/>
-          <w:b/>
-        </w:rPr>
-      </w:pPr>
-      <w:r>
-        <w:rPr>
-          <w:rFonts w:asciiTheme="majorHAnsi" w:hAnsiTheme="majorHAnsi"/>
-          <w:b/>
-        </w:rPr>
-        <w:t>Interactive objects</w:t>
+        </w:rPr>
+      </w:pPr>
+      <w:r>
+        <w:rPr>
+          <w:rFonts w:asciiTheme="majorHAnsi" w:hAnsiTheme="majorHAnsi"/>
+        </w:rPr>
+        <w:t>When the ball hits the blocks, the blocks disappear and it bounces off it.</w:t>
       </w:r>
     </w:p>
     <w:p>
@@ -1745,9 +1786,14 @@
         <w:jc w:val="both"/>
         <w:rPr>
           <w:rFonts w:asciiTheme="majorHAnsi" w:hAnsiTheme="majorHAnsi"/>
-          <w:b/>
-        </w:rPr>
-      </w:pPr>
+        </w:rPr>
+      </w:pPr>
+      <w:r>
+        <w:rPr>
+          <w:rFonts w:asciiTheme="majorHAnsi" w:hAnsiTheme="majorHAnsi"/>
+        </w:rPr>
+        <w:t>When the ball falls below the bottom part of the screen, the game ends.</w:t>
+      </w:r>
     </w:p>
     <w:p>
       <w:pPr>
@@ -2395,14 +2441,14 @@
           <w:rFonts w:asciiTheme="majorHAnsi" w:hAnsiTheme="majorHAnsi"/>
           <w:b/>
         </w:rPr>
-        <w:t>Visual and audio style</w:t>
+        <w:t>Environment and character effects</w:t>
       </w:r>
     </w:p>
     <w:p>
       <w:pPr>
         <w:pStyle w:val="NoSpacing"/>
         <w:numPr>
-          <w:ilvl w:val="0"/>
+          <w:ilvl w:val="1"/>
           <w:numId w:val="20"/>
         </w:numPr>
         <w:spacing w:line="360" w:lineRule="auto"/>
@@ -2416,14 +2462,20 @@
           <w:rFonts w:asciiTheme="majorHAnsi" w:hAnsiTheme="majorHAnsi"/>
           <w:b/>
         </w:rPr>
-        <w:t>Environment and character effects</w:t>
+        <w:t xml:space="preserve">Font used: </w:t>
+      </w:r>
+      <w:r>
+        <w:rPr>
+          <w:rFonts w:asciiTheme="majorHAnsi" w:hAnsiTheme="majorHAnsi"/>
+        </w:rPr>
+        <w:t>Arial</w:t>
       </w:r>
     </w:p>
     <w:p>
       <w:pPr>
         <w:pStyle w:val="NoSpacing"/>
         <w:numPr>
-          <w:ilvl w:val="0"/>
+          <w:ilvl w:val="1"/>
           <w:numId w:val="20"/>
         </w:numPr>
         <w:spacing w:line="360" w:lineRule="auto"/>
@@ -2437,87 +2489,103 @@
           <w:rFonts w:asciiTheme="majorHAnsi" w:hAnsiTheme="majorHAnsi"/>
           <w:b/>
         </w:rPr>
-        <w:t>Soundtrack</w:t>
-      </w:r>
-    </w:p>
-    <w:p>
-      <w:pPr>
-        <w:pStyle w:val="NoSpacing"/>
-        <w:spacing w:line="360" w:lineRule="auto"/>
-        <w:jc w:val="both"/>
-        <w:rPr>
-          <w:rFonts w:asciiTheme="majorHAnsi" w:hAnsiTheme="majorHAnsi"/>
-        </w:rPr>
-      </w:pPr>
-    </w:p>
-    <w:p>
-      <w:pPr>
-        <w:pStyle w:val="NoSpacing"/>
-        <w:spacing w:line="360" w:lineRule="auto"/>
-        <w:jc w:val="center"/>
-        <w:rPr>
-          <w:rFonts w:asciiTheme="majorHAnsi" w:hAnsiTheme="majorHAnsi"/>
-          <w:b/>
-        </w:rPr>
-      </w:pPr>
-    </w:p>
-    <w:p>
-      <w:pPr>
-        <w:spacing w:line="360" w:lineRule="auto"/>
-        <w:rPr>
-          <w:rFonts w:asciiTheme="majorHAnsi" w:hAnsiTheme="majorHAnsi"/>
-          <w:b/>
-          <w:sz w:val="28"/>
-        </w:rPr>
-      </w:pPr>
-      <w:r>
-        <w:rPr>
-          <w:rFonts w:asciiTheme="majorHAnsi" w:hAnsiTheme="majorHAnsi"/>
-          <w:b/>
-          <w:sz w:val="28"/>
-        </w:rPr>
-        <w:br w:type="page"/>
-      </w:r>
-    </w:p>
-    <w:p>
-      <w:pPr>
-        <w:pStyle w:val="NoSpacing"/>
-        <w:spacing w:line="360" w:lineRule="auto"/>
-        <w:jc w:val="center"/>
-        <w:rPr>
-          <w:rFonts w:asciiTheme="majorHAnsi" w:hAnsiTheme="majorHAnsi"/>
-          <w:b/>
-          <w:sz w:val="28"/>
-        </w:rPr>
-      </w:pPr>
-      <w:r>
-        <w:rPr>
-          <w:rFonts w:asciiTheme="majorHAnsi" w:hAnsiTheme="majorHAnsi"/>
-          <w:b/>
-          <w:sz w:val="28"/>
-        </w:rPr>
-        <w:lastRenderedPageBreak/>
-        <w:t>CHAPTER 7</w:t>
-      </w:r>
-    </w:p>
-    <w:p>
-      <w:pPr>
-        <w:pStyle w:val="NoSpacing"/>
-        <w:spacing w:line="360" w:lineRule="auto"/>
-        <w:jc w:val="center"/>
-        <w:rPr>
-          <w:rFonts w:asciiTheme="majorHAnsi" w:hAnsiTheme="majorHAnsi"/>
-          <w:b/>
-          <w:sz w:val="28"/>
-        </w:rPr>
-      </w:pPr>
-      <w:r>
-        <w:rPr>
-          <w:rFonts w:asciiTheme="majorHAnsi" w:hAnsiTheme="majorHAnsi"/>
-          <w:b/>
-          <w:sz w:val="28"/>
-        </w:rPr>
-        <w:t>CONCEPT ART</w:t>
+        <w:t>Image sources:</w:t>
+      </w:r>
+    </w:p>
+    <w:p>
+      <w:pPr>
+        <w:pStyle w:val="NoSpacing"/>
+        <w:numPr>
+          <w:ilvl w:val="2"/>
+          <w:numId w:val="20"/>
+        </w:numPr>
+        <w:spacing w:line="360" w:lineRule="auto"/>
+        <w:rPr>
+          <w:rFonts w:asciiTheme="majorHAnsi" w:hAnsiTheme="majorHAnsi"/>
+        </w:rPr>
+      </w:pPr>
+      <w:r>
+        <w:rPr>
+          <w:rFonts w:asciiTheme="majorHAnsi" w:hAnsiTheme="majorHAnsi"/>
+          <w:b/>
+        </w:rPr>
+        <w:t>‘Select Character’ :</w:t>
+      </w:r>
+      <w:r>
+        <w:rPr>
+          <w:rFonts w:asciiTheme="majorHAnsi" w:hAnsiTheme="majorHAnsi"/>
+          <w:b/>
+        </w:rPr>
+        <w:t xml:space="preserve"> </w:t>
+      </w:r>
+      <w:r>
+        <w:rPr>
+          <w:rFonts w:asciiTheme="majorHAnsi" w:hAnsiTheme="majorHAnsi"/>
+        </w:rPr>
+        <w:t xml:space="preserve">Accessed from </w:t>
+      </w:r>
+      <w:r>
+        <w:rPr>
+          <w:rFonts w:asciiTheme="majorHAnsi" w:hAnsiTheme="majorHAnsi"/>
+        </w:rPr>
+        <w:t>https://baraschino.tumblr.com/post/134626563804/1-day-left-for-miraculous-ladybug-us-premiere on February 20</w:t>
+      </w:r>
+      <w:r>
+        <w:rPr>
+          <w:rFonts w:asciiTheme="majorHAnsi" w:hAnsiTheme="majorHAnsi"/>
+        </w:rPr>
+        <w:t>, 2016.</w:t>
+      </w:r>
+    </w:p>
+    <w:p>
+      <w:pPr>
+        <w:pStyle w:val="NoSpacing"/>
+        <w:numPr>
+          <w:ilvl w:val="2"/>
+          <w:numId w:val="20"/>
+        </w:numPr>
+        <w:spacing w:line="360" w:lineRule="auto"/>
+        <w:rPr>
+          <w:rFonts w:asciiTheme="majorHAnsi" w:hAnsiTheme="majorHAnsi"/>
+        </w:rPr>
+      </w:pPr>
+      <w:r>
+        <w:rPr>
+          <w:rFonts w:asciiTheme="majorHAnsi" w:hAnsiTheme="majorHAnsi"/>
+        </w:rPr>
+        <w:t xml:space="preserve"> </w:t>
+      </w:r>
+      <w:r>
+        <w:rPr>
+          <w:rFonts w:asciiTheme="majorHAnsi" w:hAnsiTheme="majorHAnsi"/>
+          <w:b/>
+        </w:rPr>
+        <w:t xml:space="preserve">‘Win’ and ‘Lose’: </w:t>
+      </w:r>
+      <w:r>
+        <w:rPr>
+          <w:rFonts w:asciiTheme="majorHAnsi" w:hAnsiTheme="majorHAnsi"/>
+          <w:b/>
+        </w:rPr>
+        <w:t xml:space="preserve"> </w:t>
+      </w:r>
+      <w:r>
+        <w:rPr>
+          <w:rFonts w:asciiTheme="majorHAnsi" w:hAnsiTheme="majorHAnsi"/>
+        </w:rPr>
+        <w:t xml:space="preserve">Accessed from </w:t>
+      </w:r>
+      <w:r>
+        <w:rPr>
+          <w:rFonts w:asciiTheme="majorHAnsi" w:hAnsiTheme="majorHAnsi"/>
+        </w:rPr>
+        <w:t>https://angiensca.tumblr.com/post/133869371020/facial-expression-practice -featuring-my-fav-dorks on February 25</w:t>
+      </w:r>
+      <w:r>
+        <w:rPr>
+          <w:rFonts w:asciiTheme="majorHAnsi" w:hAnsiTheme="majorHAnsi"/>
+        </w:rPr>
+        <w:t>, 2016.</w:t>
       </w:r>
     </w:p>
     <w:p>
@@ -2661,28 +2729,28 @@
         <v:path o:extrusionok="f" gradientshapeok="t" o:connecttype="rect"/>
         <o:lock v:ext="edit" aspectratio="t"/>
       </v:shapetype>
-      <v:shape id="_x0000_i1111" type="#_x0000_t75" alt="snake_head_eat.png" style="width:15pt;height:15pt;visibility:visible;mso-wrap-style:square" o:bullet="t">
+      <v:shape id="_x0000_i1094" type="#_x0000_t75" alt="snake_head_eat.png" style="width:15pt;height:15pt;visibility:visible;mso-wrap-style:square" o:bullet="t">
         <v:imagedata r:id="rId1" o:title="snake_head_eat"/>
       </v:shape>
     </w:pict>
   </w:numPicBullet>
   <w:numPicBullet w:numPicBulletId="1">
     <w:pict>
-      <v:shape id="_x0000_i1112" type="#_x0000_t75" alt="snake.png" style="width:15pt;height:15pt;visibility:visible;mso-wrap-style:square" o:bullet="t">
+      <v:shape id="_x0000_i1095" type="#_x0000_t75" alt="snake.png" style="width:15pt;height:15pt;visibility:visible;mso-wrap-style:square" o:bullet="t">
         <v:imagedata r:id="rId2" o:title="snake"/>
       </v:shape>
     </w:pict>
   </w:numPicBullet>
   <w:numPicBullet w:numPicBulletId="2">
     <w:pict>
-      <v:shape id="_x0000_i1113" type="#_x0000_t75" alt="bonus.png" style="width:15pt;height:15pt;visibility:visible;mso-wrap-style:square" o:bullet="t">
+      <v:shape id="_x0000_i1096" type="#_x0000_t75" alt="bonus.png" style="width:15pt;height:15pt;visibility:visible;mso-wrap-style:square" o:bullet="t">
         <v:imagedata r:id="rId3" o:title="bonus"/>
       </v:shape>
     </w:pict>
   </w:numPicBullet>
   <w:numPicBullet w:numPicBulletId="3">
     <w:pict>
-      <v:shape id="_x0000_i1114" type="#_x0000_t75" alt="wall.png" style="width:15pt;height:15pt;visibility:visible;mso-wrap-style:square" o:bullet="t">
+      <v:shape id="_x0000_i1097" type="#_x0000_t75" alt="wall.png" style="width:15pt;height:15pt;visibility:visible;mso-wrap-style:square" o:bullet="t">
         <v:imagedata r:id="rId4" o:title="wall"/>
       </v:shape>
     </w:pict>
@@ -2889,7 +2957,7 @@
   <w:abstractNum w:abstractNumId="2">
     <w:nsid w:val="33EA5703"/>
     <w:multiLevelType w:val="multilevel"/>
-    <w:tmpl w:val="3409001F"/>
+    <w:tmpl w:val="F7540DC6"/>
     <w:lvl w:ilvl="0">
       <w:start w:val="1"/>
       <w:numFmt w:val="decimal"/>
@@ -2907,6 +2975,9 @@
       <w:pPr>
         <w:ind w:left="792" w:hanging="432"/>
       </w:pPr>
+      <w:rPr>
+        <w:b/>
+      </w:rPr>
     </w:lvl>
     <w:lvl w:ilvl="2">
       <w:start w:val="1"/>
@@ -2916,6 +2987,9 @@
       <w:pPr>
         <w:ind w:left="1224" w:hanging="504"/>
       </w:pPr>
+      <w:rPr>
+        <w:b/>
+      </w:rPr>
     </w:lvl>
     <w:lvl w:ilvl="3">
       <w:start w:val="1"/>
@@ -3602,7 +3676,7 @@
   <w:abstractNum w:abstractNumId="9">
     <w:nsid w:val="669A6CEC"/>
     <w:multiLevelType w:val="multilevel"/>
-    <w:tmpl w:val="3409001F"/>
+    <w:tmpl w:val="E502FF2A"/>
     <w:lvl w:ilvl="0">
       <w:start w:val="1"/>
       <w:numFmt w:val="decimal"/>
@@ -3620,6 +3694,9 @@
       <w:pPr>
         <w:ind w:left="792" w:hanging="432"/>
       </w:pPr>
+      <w:rPr>
+        <w:b/>
+      </w:rPr>
     </w:lvl>
     <w:lvl w:ilvl="2">
       <w:start w:val="1"/>
@@ -4953,6 +5030,17 @@
       </w:tblCellMar>
     </w:tblPr>
   </w:style>
+  <w:style w:type="character" w:styleId="Hyperlink">
+    <w:name w:val="Hyperlink"/>
+    <w:basedOn w:val="DefaultParagraphFont"/>
+    <w:uiPriority w:val="99"/>
+    <w:unhideWhenUsed/>
+    <w:rsid w:val="00F45545"/>
+    <w:rPr>
+      <w:color w:val="0000FF" w:themeColor="hyperlink"/>
+      <w:u w:val="single"/>
+    </w:rPr>
+  </w:style>
 </w:styles>
 </file>
 

</xml_diff>